<commit_message>
Revert "Aggiornato object design"
This reverts commit eaa789268362c8c937e6bedf2d532e0912762a57.
</commit_message>
<xml_diff>
--- a/Doc/Requirements/Cockburn Diagrams/ReissueCockburn.docx
+++ b/Doc/Requirements/Cockburn Diagrams/ReissueCockburn.docx
@@ -1,6 +1,6 @@
 
 <file path=word/document.xml><?xml version="1.0" encoding="utf-8"?>
-<w:document xmlns:wpc="http://schemas.microsoft.com/office/word/2010/wordprocessingCanvas" xmlns:cx="http://schemas.microsoft.com/office/drawing/2014/chartex" xmlns:mc="http://schemas.openxmlformats.org/markup-compatibility/2006" xmlns:o="urn:schemas-microsoft-com:office:office" xmlns:r="http://schemas.openxmlformats.org/officeDocument/2006/relationships" xmlns:m="http://schemas.openxmlformats.org/officeDocument/2006/math" xmlns:v="urn:schemas-microsoft-com:vml" xmlns:wp14="http://schemas.microsoft.com/office/word/2010/wordprocessingDrawing" xmlns:wp="http://schemas.openxmlformats.org/drawingml/2006/wordprocessingDrawing" xmlns:w10="urn:schemas-microsoft-com:office:word" xmlns:w="http://schemas.openxmlformats.org/wordprocessingml/2006/main" xmlns:w14="http://schemas.microsoft.com/office/word/2010/wordml" xmlns:w15="http://schemas.microsoft.com/office/word/2012/wordml" xmlns:w16se="http://schemas.microsoft.com/office/word/2015/wordml/symex" xmlns:wpg="http://schemas.microsoft.com/office/word/2010/wordprocessingGroup" xmlns:wpi="http://schemas.microsoft.com/office/word/2010/wordprocessingInk" xmlns:wne="http://schemas.microsoft.com/office/word/2006/wordml" xmlns:wps="http://schemas.microsoft.com/office/word/2010/wordprocessingShape" mc:Ignorable="w14 w15 w16se wp14">
+<w:document xmlns:wpc="http://schemas.microsoft.com/office/word/2010/wordprocessingCanvas" xmlns:mc="http://schemas.openxmlformats.org/markup-compatibility/2006" xmlns:o="urn:schemas-microsoft-com:office:office" xmlns:r="http://schemas.openxmlformats.org/officeDocument/2006/relationships" xmlns:m="http://schemas.openxmlformats.org/officeDocument/2006/math" xmlns:v="urn:schemas-microsoft-com:vml" xmlns:wp14="http://schemas.microsoft.com/office/word/2010/wordprocessingDrawing" xmlns:wp="http://schemas.openxmlformats.org/drawingml/2006/wordprocessingDrawing" xmlns:w10="urn:schemas-microsoft-com:office:word" xmlns:w="http://schemas.openxmlformats.org/wordprocessingml/2006/main" xmlns:w14="http://schemas.microsoft.com/office/word/2010/wordml" xmlns:wpg="http://schemas.microsoft.com/office/word/2010/wordprocessingGroup" xmlns:wpi="http://schemas.microsoft.com/office/word/2010/wordprocessingInk" xmlns:wne="http://schemas.microsoft.com/office/word/2006/wordml" xmlns:wps="http://schemas.microsoft.com/office/word/2010/wordprocessingShape" mc:Ignorable="w14 wp14">
   <w:body>
     <w:tbl>
       <w:tblPr>
@@ -62,10 +62,8 @@
                 <w:sz w:val="24"/>
                 <w:szCs w:val="24"/>
               </w:rPr>
-              <w:t>#6</w:t>
-            </w:r>
-            <w:bookmarkStart w:id="0" w:name="_GoBack"/>
-            <w:bookmarkEnd w:id="0"/>
+              <w:t>#5</w:t>
+            </w:r>
           </w:p>
         </w:tc>
         <w:tc>
@@ -95,6 +93,7 @@
                 <w:szCs w:val="24"/>
               </w:rPr>
             </w:pPr>
+            <w:proofErr w:type="spellStart"/>
             <w:r>
               <w:rPr>
                 <w:sz w:val="24"/>
@@ -109,12 +108,45 @@
               </w:rPr>
               <w:t>ssue</w:t>
             </w:r>
-            <w:r>
-              <w:rPr>
-                <w:sz w:val="24"/>
-                <w:szCs w:val="24"/>
-              </w:rPr>
-              <w:t xml:space="preserve"> payment orders.</w:t>
+            <w:proofErr w:type="spellEnd"/>
+            <w:r>
+              <w:rPr>
+                <w:sz w:val="24"/>
+                <w:szCs w:val="24"/>
+              </w:rPr>
+              <w:t xml:space="preserve"> </w:t>
+            </w:r>
+            <w:proofErr w:type="spellStart"/>
+            <w:r>
+              <w:rPr>
+                <w:sz w:val="24"/>
+                <w:szCs w:val="24"/>
+              </w:rPr>
+              <w:t>payment</w:t>
+            </w:r>
+            <w:proofErr w:type="spellEnd"/>
+            <w:r>
+              <w:rPr>
+                <w:sz w:val="24"/>
+                <w:szCs w:val="24"/>
+              </w:rPr>
+              <w:t xml:space="preserve"> </w:t>
+            </w:r>
+            <w:proofErr w:type="spellStart"/>
+            <w:r>
+              <w:rPr>
+                <w:sz w:val="24"/>
+                <w:szCs w:val="24"/>
+              </w:rPr>
+              <w:t>orders</w:t>
+            </w:r>
+            <w:proofErr w:type="spellEnd"/>
+            <w:r>
+              <w:rPr>
+                <w:sz w:val="24"/>
+                <w:szCs w:val="24"/>
+              </w:rPr>
+              <w:t>.</w:t>
             </w:r>
           </w:p>
         </w:tc>
@@ -154,7 +186,23 @@
                 <w:sz w:val="24"/>
                 <w:szCs w:val="24"/>
               </w:rPr>
-              <w:t xml:space="preserve">Goal in Context </w:t>
+              <w:t xml:space="preserve">Goal in </w:t>
+            </w:r>
+            <w:proofErr w:type="spellStart"/>
+            <w:r>
+              <w:rPr>
+                <w:sz w:val="24"/>
+                <w:szCs w:val="24"/>
+              </w:rPr>
+              <w:t>Context</w:t>
+            </w:r>
+            <w:proofErr w:type="spellEnd"/>
+            <w:r>
+              <w:rPr>
+                <w:sz w:val="24"/>
+                <w:szCs w:val="24"/>
+              </w:rPr>
+              <w:t xml:space="preserve"> </w:t>
             </w:r>
           </w:p>
         </w:tc>
@@ -192,6 +240,7 @@
               </w:rPr>
               <w:t xml:space="preserve">User </w:t>
             </w:r>
+            <w:proofErr w:type="spellStart"/>
             <w:r>
               <w:rPr>
                 <w:sz w:val="24"/>
@@ -204,22 +253,57 @@
                 <w:sz w:val="24"/>
                 <w:szCs w:val="24"/>
               </w:rPr>
-              <w:t xml:space="preserve">issues a </w:t>
-            </w:r>
-            <w:r>
-              <w:rPr>
-                <w:sz w:val="24"/>
-                <w:szCs w:val="24"/>
-              </w:rPr>
-              <w:t xml:space="preserve">suspended </w:t>
-            </w:r>
-            <w:r>
-              <w:rPr>
-                <w:sz w:val="24"/>
-                <w:szCs w:val="24"/>
-              </w:rPr>
-              <w:t>payment order</w:t>
-            </w:r>
+              <w:t>issues</w:t>
+            </w:r>
+            <w:proofErr w:type="spellEnd"/>
+            <w:r>
+              <w:rPr>
+                <w:sz w:val="24"/>
+                <w:szCs w:val="24"/>
+              </w:rPr>
+              <w:t xml:space="preserve"> a </w:t>
+            </w:r>
+            <w:proofErr w:type="spellStart"/>
+            <w:r>
+              <w:rPr>
+                <w:sz w:val="24"/>
+                <w:szCs w:val="24"/>
+              </w:rPr>
+              <w:t>suspended</w:t>
+            </w:r>
+            <w:proofErr w:type="spellEnd"/>
+            <w:r>
+              <w:rPr>
+                <w:sz w:val="24"/>
+                <w:szCs w:val="24"/>
+              </w:rPr>
+              <w:t xml:space="preserve"> </w:t>
+            </w:r>
+            <w:proofErr w:type="spellStart"/>
+            <w:r>
+              <w:rPr>
+                <w:sz w:val="24"/>
+                <w:szCs w:val="24"/>
+              </w:rPr>
+              <w:t>payment</w:t>
+            </w:r>
+            <w:proofErr w:type="spellEnd"/>
+            <w:r>
+              <w:rPr>
+                <w:sz w:val="24"/>
+                <w:szCs w:val="24"/>
+              </w:rPr>
+              <w:t xml:space="preserve"> </w:t>
+            </w:r>
+            <w:proofErr w:type="spellStart"/>
+            <w:r>
+              <w:rPr>
+                <w:sz w:val="24"/>
+                <w:szCs w:val="24"/>
+              </w:rPr>
+              <w:t>order</w:t>
+            </w:r>
+            <w:proofErr w:type="spellEnd"/>
             <w:r>
               <w:rPr>
                 <w:sz w:val="24"/>
@@ -334,12 +418,21 @@
                 <w:szCs w:val="24"/>
               </w:rPr>
             </w:pPr>
-            <w:r>
-              <w:rPr>
-                <w:sz w:val="24"/>
-                <w:szCs w:val="24"/>
-              </w:rPr>
-              <w:t xml:space="preserve">Preconditions </w:t>
+            <w:proofErr w:type="spellStart"/>
+            <w:r>
+              <w:rPr>
+                <w:sz w:val="24"/>
+                <w:szCs w:val="24"/>
+              </w:rPr>
+              <w:t>Preconditions</w:t>
+            </w:r>
+            <w:proofErr w:type="spellEnd"/>
+            <w:r>
+              <w:rPr>
+                <w:sz w:val="24"/>
+                <w:szCs w:val="24"/>
+              </w:rPr>
+              <w:t xml:space="preserve"> </w:t>
             </w:r>
           </w:p>
         </w:tc>
@@ -375,7 +468,23 @@
                 <w:sz w:val="24"/>
                 <w:szCs w:val="24"/>
               </w:rPr>
-              <w:t>User must be logged.</w:t>
+              <w:t xml:space="preserve">User must be </w:t>
+            </w:r>
+            <w:proofErr w:type="spellStart"/>
+            <w:r>
+              <w:rPr>
+                <w:sz w:val="24"/>
+                <w:szCs w:val="24"/>
+              </w:rPr>
+              <w:t>logged</w:t>
+            </w:r>
+            <w:proofErr w:type="spellEnd"/>
+            <w:r>
+              <w:rPr>
+                <w:sz w:val="24"/>
+                <w:szCs w:val="24"/>
+              </w:rPr>
+              <w:t>.</w:t>
             </w:r>
           </w:p>
         </w:tc>
@@ -415,7 +524,23 @@
                 <w:sz w:val="24"/>
                 <w:szCs w:val="24"/>
               </w:rPr>
-              <w:t xml:space="preserve">Success End Condition </w:t>
+              <w:t xml:space="preserve">Success End </w:t>
+            </w:r>
+            <w:proofErr w:type="spellStart"/>
+            <w:r>
+              <w:rPr>
+                <w:sz w:val="24"/>
+                <w:szCs w:val="24"/>
+              </w:rPr>
+              <w:t>Condition</w:t>
+            </w:r>
+            <w:proofErr w:type="spellEnd"/>
+            <w:r>
+              <w:rPr>
+                <w:sz w:val="24"/>
+                <w:szCs w:val="24"/>
+              </w:rPr>
+              <w:t xml:space="preserve"> </w:t>
             </w:r>
           </w:p>
         </w:tc>
@@ -451,8 +576,57 @@
                 <w:sz w:val="24"/>
                 <w:szCs w:val="24"/>
               </w:rPr>
-              <w:t xml:space="preserve">A payment order is </w:t>
-            </w:r>
+              <w:t xml:space="preserve">A </w:t>
+            </w:r>
+            <w:proofErr w:type="spellStart"/>
+            <w:r>
+              <w:rPr>
+                <w:sz w:val="24"/>
+                <w:szCs w:val="24"/>
+              </w:rPr>
+              <w:t>payment</w:t>
+            </w:r>
+            <w:proofErr w:type="spellEnd"/>
+            <w:r>
+              <w:rPr>
+                <w:sz w:val="24"/>
+                <w:szCs w:val="24"/>
+              </w:rPr>
+              <w:t xml:space="preserve"> </w:t>
+            </w:r>
+            <w:proofErr w:type="spellStart"/>
+            <w:r>
+              <w:rPr>
+                <w:sz w:val="24"/>
+                <w:szCs w:val="24"/>
+              </w:rPr>
+              <w:t>order</w:t>
+            </w:r>
+            <w:proofErr w:type="spellEnd"/>
+            <w:r>
+              <w:rPr>
+                <w:sz w:val="24"/>
+                <w:szCs w:val="24"/>
+              </w:rPr>
+              <w:t xml:space="preserve"> </w:t>
+            </w:r>
+            <w:proofErr w:type="spellStart"/>
+            <w:r>
+              <w:rPr>
+                <w:sz w:val="24"/>
+                <w:szCs w:val="24"/>
+              </w:rPr>
+              <w:t>is</w:t>
+            </w:r>
+            <w:proofErr w:type="spellEnd"/>
+            <w:r>
+              <w:rPr>
+                <w:sz w:val="24"/>
+                <w:szCs w:val="24"/>
+              </w:rPr>
+              <w:t xml:space="preserve"> </w:t>
+            </w:r>
+            <w:proofErr w:type="spellStart"/>
             <w:r>
               <w:rPr>
                 <w:sz w:val="24"/>
@@ -467,6 +641,7 @@
               </w:rPr>
               <w:t>issued</w:t>
             </w:r>
+            <w:proofErr w:type="spellEnd"/>
             <w:r>
               <w:rPr>
                 <w:sz w:val="24"/>
@@ -507,12 +682,37 @@
                 <w:szCs w:val="24"/>
               </w:rPr>
             </w:pPr>
-            <w:r>
-              <w:rPr>
-                <w:sz w:val="24"/>
-                <w:szCs w:val="24"/>
-              </w:rPr>
-              <w:t xml:space="preserve">Failed End Condition </w:t>
+            <w:proofErr w:type="spellStart"/>
+            <w:r>
+              <w:rPr>
+                <w:sz w:val="24"/>
+                <w:szCs w:val="24"/>
+              </w:rPr>
+              <w:t>Failed</w:t>
+            </w:r>
+            <w:proofErr w:type="spellEnd"/>
+            <w:r>
+              <w:rPr>
+                <w:sz w:val="24"/>
+                <w:szCs w:val="24"/>
+              </w:rPr>
+              <w:t xml:space="preserve"> End </w:t>
+            </w:r>
+            <w:proofErr w:type="spellStart"/>
+            <w:r>
+              <w:rPr>
+                <w:sz w:val="24"/>
+                <w:szCs w:val="24"/>
+              </w:rPr>
+              <w:t>Condition</w:t>
+            </w:r>
+            <w:proofErr w:type="spellEnd"/>
+            <w:r>
+              <w:rPr>
+                <w:sz w:val="24"/>
+                <w:szCs w:val="24"/>
+              </w:rPr>
+              <w:t xml:space="preserve"> </w:t>
             </w:r>
           </w:p>
         </w:tc>
@@ -548,7 +748,71 @@
                 <w:sz w:val="24"/>
                 <w:szCs w:val="24"/>
               </w:rPr>
-              <w:t>User presses ‘Home’ in mockup ‘Payment Orders’.</w:t>
+              <w:t xml:space="preserve">User </w:t>
+            </w:r>
+            <w:proofErr w:type="spellStart"/>
+            <w:r>
+              <w:rPr>
+                <w:sz w:val="24"/>
+                <w:szCs w:val="24"/>
+              </w:rPr>
+              <w:t>presses</w:t>
+            </w:r>
+            <w:proofErr w:type="spellEnd"/>
+            <w:r>
+              <w:rPr>
+                <w:sz w:val="24"/>
+                <w:szCs w:val="24"/>
+              </w:rPr>
+              <w:t xml:space="preserve"> ‘Home’ in </w:t>
+            </w:r>
+            <w:proofErr w:type="spellStart"/>
+            <w:r>
+              <w:rPr>
+                <w:sz w:val="24"/>
+                <w:szCs w:val="24"/>
+              </w:rPr>
+              <w:t>mockup</w:t>
+            </w:r>
+            <w:proofErr w:type="spellEnd"/>
+            <w:r>
+              <w:rPr>
+                <w:sz w:val="24"/>
+                <w:szCs w:val="24"/>
+              </w:rPr>
+              <w:t xml:space="preserve"> ‘</w:t>
+            </w:r>
+            <w:proofErr w:type="spellStart"/>
+            <w:r>
+              <w:rPr>
+                <w:sz w:val="24"/>
+                <w:szCs w:val="24"/>
+              </w:rPr>
+              <w:t>Payment</w:t>
+            </w:r>
+            <w:proofErr w:type="spellEnd"/>
+            <w:r>
+              <w:rPr>
+                <w:sz w:val="24"/>
+                <w:szCs w:val="24"/>
+              </w:rPr>
+              <w:t xml:space="preserve"> </w:t>
+            </w:r>
+            <w:proofErr w:type="spellStart"/>
+            <w:r>
+              <w:rPr>
+                <w:sz w:val="24"/>
+                <w:szCs w:val="24"/>
+              </w:rPr>
+              <w:t>Orders</w:t>
+            </w:r>
+            <w:proofErr w:type="spellEnd"/>
+            <w:r>
+              <w:rPr>
+                <w:sz w:val="24"/>
+                <w:szCs w:val="24"/>
+              </w:rPr>
+              <w:t>’.</w:t>
             </w:r>
           </w:p>
         </w:tc>
@@ -583,12 +847,37 @@
                 <w:szCs w:val="24"/>
               </w:rPr>
             </w:pPr>
-            <w:r>
-              <w:rPr>
-                <w:sz w:val="24"/>
-                <w:szCs w:val="24"/>
-              </w:rPr>
-              <w:t xml:space="preserve">Primary Actor </w:t>
+            <w:proofErr w:type="spellStart"/>
+            <w:r>
+              <w:rPr>
+                <w:sz w:val="24"/>
+                <w:szCs w:val="24"/>
+              </w:rPr>
+              <w:t>Primary</w:t>
+            </w:r>
+            <w:proofErr w:type="spellEnd"/>
+            <w:r>
+              <w:rPr>
+                <w:sz w:val="24"/>
+                <w:szCs w:val="24"/>
+              </w:rPr>
+              <w:t xml:space="preserve"> </w:t>
+            </w:r>
+            <w:proofErr w:type="spellStart"/>
+            <w:r>
+              <w:rPr>
+                <w:sz w:val="24"/>
+                <w:szCs w:val="24"/>
+              </w:rPr>
+              <w:t>Actor</w:t>
+            </w:r>
+            <w:proofErr w:type="spellEnd"/>
+            <w:r>
+              <w:rPr>
+                <w:sz w:val="24"/>
+                <w:szCs w:val="24"/>
+              </w:rPr>
+              <w:t xml:space="preserve"> </w:t>
             </w:r>
           </w:p>
         </w:tc>
@@ -700,21 +989,110 @@
                 <w:sz w:val="24"/>
                 <w:szCs w:val="24"/>
               </w:rPr>
-              <w:t>Back office operator presses ‘Payment Orders’ in mockup ‘Main</w:t>
-            </w:r>
-            <w:r>
-              <w:rPr>
-                <w:sz w:val="24"/>
-                <w:szCs w:val="24"/>
-              </w:rPr>
-              <w:t xml:space="preserve"> menu</w:t>
-            </w:r>
-            <w:r>
-              <w:rPr>
-                <w:sz w:val="24"/>
-                <w:szCs w:val="24"/>
-              </w:rPr>
-              <w:t>’.</w:t>
+              <w:t xml:space="preserve">Back office operator </w:t>
+            </w:r>
+            <w:proofErr w:type="spellStart"/>
+            <w:r>
+              <w:rPr>
+                <w:sz w:val="24"/>
+                <w:szCs w:val="24"/>
+              </w:rPr>
+              <w:t>presses</w:t>
+            </w:r>
+            <w:proofErr w:type="spellEnd"/>
+            <w:r>
+              <w:rPr>
+                <w:sz w:val="24"/>
+                <w:szCs w:val="24"/>
+              </w:rPr>
+              <w:t xml:space="preserve"> ‘</w:t>
+            </w:r>
+            <w:proofErr w:type="spellStart"/>
+            <w:r>
+              <w:rPr>
+                <w:sz w:val="24"/>
+                <w:szCs w:val="24"/>
+              </w:rPr>
+              <w:t>Payment</w:t>
+            </w:r>
+            <w:proofErr w:type="spellEnd"/>
+            <w:r>
+              <w:rPr>
+                <w:sz w:val="24"/>
+                <w:szCs w:val="24"/>
+              </w:rPr>
+              <w:t xml:space="preserve"> </w:t>
+            </w:r>
+            <w:proofErr w:type="spellStart"/>
+            <w:r>
+              <w:rPr>
+                <w:sz w:val="24"/>
+                <w:szCs w:val="24"/>
+              </w:rPr>
+              <w:t>Orders</w:t>
+            </w:r>
+            <w:proofErr w:type="spellEnd"/>
+            <w:r>
+              <w:rPr>
+                <w:sz w:val="24"/>
+                <w:szCs w:val="24"/>
+              </w:rPr>
+              <w:t xml:space="preserve">’ in </w:t>
+            </w:r>
+            <w:proofErr w:type="spellStart"/>
+            <w:r>
+              <w:rPr>
+                <w:sz w:val="24"/>
+                <w:szCs w:val="24"/>
+              </w:rPr>
+              <w:t>mockup</w:t>
+            </w:r>
+            <w:proofErr w:type="spellEnd"/>
+            <w:r>
+              <w:rPr>
+                <w:sz w:val="24"/>
+                <w:szCs w:val="24"/>
+              </w:rPr>
+              <w:t xml:space="preserve"> ‘</w:t>
+            </w:r>
+            <w:proofErr w:type="spellStart"/>
+            <w:r>
+              <w:rPr>
+                <w:sz w:val="24"/>
+                <w:szCs w:val="24"/>
+              </w:rPr>
+              <w:t>Main</w:t>
+            </w:r>
+            <w:proofErr w:type="spellEnd"/>
+            <w:r>
+              <w:rPr>
+                <w:sz w:val="24"/>
+                <w:szCs w:val="24"/>
+              </w:rPr>
+              <w:t xml:space="preserve"> </w:t>
+            </w:r>
+            <w:proofErr w:type="spellStart"/>
+            <w:r>
+              <w:rPr>
+                <w:sz w:val="24"/>
+                <w:szCs w:val="24"/>
+              </w:rPr>
+              <w:t>menu</w:t>
+            </w:r>
+            <w:r>
+              <w:rPr>
+                <w:sz w:val="24"/>
+                <w:szCs w:val="24"/>
+              </w:rPr>
+              <w:t>’</w:t>
+            </w:r>
+            <w:proofErr w:type="spellEnd"/>
+            <w:r>
+              <w:rPr>
+                <w:sz w:val="24"/>
+                <w:szCs w:val="24"/>
+              </w:rPr>
+              <w:t>.</w:t>
             </w:r>
           </w:p>
         </w:tc>
@@ -792,6 +1170,7 @@
                 <w:szCs w:val="24"/>
               </w:rPr>
             </w:pPr>
+            <w:proofErr w:type="spellStart"/>
             <w:r>
               <w:rPr>
                 <w:b/>
@@ -799,36 +1178,9 @@
                 <w:sz w:val="24"/>
                 <w:szCs w:val="24"/>
               </w:rPr>
-              <w:t xml:space="preserve">Step n° </w:t>
-            </w:r>
-          </w:p>
-        </w:tc>
-        <w:tc>
-          <w:tcPr>
-            <w:tcW w:w="3515" w:type="dxa"/>
-            <w:tcBorders>
-              <w:top w:val="single" w:sz="8" w:space="0" w:color="000000"/>
-              <w:left w:val="single" w:sz="8" w:space="0" w:color="000000"/>
-              <w:bottom w:val="single" w:sz="8" w:space="0" w:color="000000"/>
-              <w:right w:val="single" w:sz="8" w:space="0" w:color="000000"/>
-            </w:tcBorders>
-            <w:shd w:val="clear" w:color="auto" w:fill="auto"/>
-            <w:tcMar>
-              <w:top w:w="72" w:type="dxa"/>
-              <w:left w:w="144" w:type="dxa"/>
-              <w:bottom w:w="72" w:type="dxa"/>
-              <w:right w:w="144" w:type="dxa"/>
-            </w:tcMar>
-            <w:hideMark/>
-          </w:tcPr>
-          <w:p>
-            <w:pPr>
-              <w:spacing w:after="0"/>
-              <w:rPr>
-                <w:sz w:val="24"/>
-                <w:szCs w:val="24"/>
-              </w:rPr>
-            </w:pPr>
+              <w:t>Step</w:t>
+            </w:r>
+            <w:proofErr w:type="spellEnd"/>
             <w:r>
               <w:rPr>
                 <w:b/>
@@ -836,7 +1188,55 @@
                 <w:sz w:val="24"/>
                 <w:szCs w:val="24"/>
               </w:rPr>
-              <w:t xml:space="preserve">Actor 1 </w:t>
+              <w:t xml:space="preserve"> n° </w:t>
+            </w:r>
+          </w:p>
+        </w:tc>
+        <w:tc>
+          <w:tcPr>
+            <w:tcW w:w="3515" w:type="dxa"/>
+            <w:tcBorders>
+              <w:top w:val="single" w:sz="8" w:space="0" w:color="000000"/>
+              <w:left w:val="single" w:sz="8" w:space="0" w:color="000000"/>
+              <w:bottom w:val="single" w:sz="8" w:space="0" w:color="000000"/>
+              <w:right w:val="single" w:sz="8" w:space="0" w:color="000000"/>
+            </w:tcBorders>
+            <w:shd w:val="clear" w:color="auto" w:fill="auto"/>
+            <w:tcMar>
+              <w:top w:w="72" w:type="dxa"/>
+              <w:left w:w="144" w:type="dxa"/>
+              <w:bottom w:w="72" w:type="dxa"/>
+              <w:right w:w="144" w:type="dxa"/>
+            </w:tcMar>
+            <w:hideMark/>
+          </w:tcPr>
+          <w:p>
+            <w:pPr>
+              <w:spacing w:after="0"/>
+              <w:rPr>
+                <w:sz w:val="24"/>
+                <w:szCs w:val="24"/>
+              </w:rPr>
+            </w:pPr>
+            <w:proofErr w:type="spellStart"/>
+            <w:r>
+              <w:rPr>
+                <w:b/>
+                <w:bCs/>
+                <w:sz w:val="24"/>
+                <w:szCs w:val="24"/>
+              </w:rPr>
+              <w:t>Actor</w:t>
+            </w:r>
+            <w:proofErr w:type="spellEnd"/>
+            <w:r>
+              <w:rPr>
+                <w:b/>
+                <w:bCs/>
+                <w:sz w:val="24"/>
+                <w:szCs w:val="24"/>
+              </w:rPr>
+              <w:t xml:space="preserve"> 1 </w:t>
             </w:r>
           </w:p>
           <w:p>
@@ -975,26 +1375,108 @@
                 <w:szCs w:val="24"/>
               </w:rPr>
             </w:pPr>
-            <w:r>
-              <w:rPr>
-                <w:sz w:val="24"/>
-                <w:szCs w:val="24"/>
-              </w:rPr>
-              <w:t>Presses ‘Payment Orders’ in mockup ‘Main</w:t>
-            </w:r>
-            <w:r>
-              <w:rPr>
-                <w:sz w:val="24"/>
-                <w:szCs w:val="24"/>
-              </w:rPr>
-              <w:t xml:space="preserve"> menu</w:t>
-            </w:r>
-            <w:r>
-              <w:rPr>
-                <w:sz w:val="24"/>
-                <w:szCs w:val="24"/>
-              </w:rPr>
-              <w:t>’.</w:t>
+            <w:proofErr w:type="spellStart"/>
+            <w:r>
+              <w:rPr>
+                <w:sz w:val="24"/>
+                <w:szCs w:val="24"/>
+              </w:rPr>
+              <w:t>Presses</w:t>
+            </w:r>
+            <w:proofErr w:type="spellEnd"/>
+            <w:r>
+              <w:rPr>
+                <w:sz w:val="24"/>
+                <w:szCs w:val="24"/>
+              </w:rPr>
+              <w:t xml:space="preserve"> ‘</w:t>
+            </w:r>
+            <w:proofErr w:type="spellStart"/>
+            <w:r>
+              <w:rPr>
+                <w:sz w:val="24"/>
+                <w:szCs w:val="24"/>
+              </w:rPr>
+              <w:t>Payment</w:t>
+            </w:r>
+            <w:proofErr w:type="spellEnd"/>
+            <w:r>
+              <w:rPr>
+                <w:sz w:val="24"/>
+                <w:szCs w:val="24"/>
+              </w:rPr>
+              <w:t xml:space="preserve"> </w:t>
+            </w:r>
+            <w:proofErr w:type="spellStart"/>
+            <w:r>
+              <w:rPr>
+                <w:sz w:val="24"/>
+                <w:szCs w:val="24"/>
+              </w:rPr>
+              <w:t>Orders</w:t>
+            </w:r>
+            <w:proofErr w:type="spellEnd"/>
+            <w:r>
+              <w:rPr>
+                <w:sz w:val="24"/>
+                <w:szCs w:val="24"/>
+              </w:rPr>
+              <w:t xml:space="preserve">’ in </w:t>
+            </w:r>
+            <w:proofErr w:type="spellStart"/>
+            <w:r>
+              <w:rPr>
+                <w:sz w:val="24"/>
+                <w:szCs w:val="24"/>
+              </w:rPr>
+              <w:t>mockup</w:t>
+            </w:r>
+            <w:proofErr w:type="spellEnd"/>
+            <w:r>
+              <w:rPr>
+                <w:sz w:val="24"/>
+                <w:szCs w:val="24"/>
+              </w:rPr>
+              <w:t xml:space="preserve"> ‘</w:t>
+            </w:r>
+            <w:proofErr w:type="spellStart"/>
+            <w:r>
+              <w:rPr>
+                <w:sz w:val="24"/>
+                <w:szCs w:val="24"/>
+              </w:rPr>
+              <w:t>Main</w:t>
+            </w:r>
+            <w:proofErr w:type="spellEnd"/>
+            <w:r>
+              <w:rPr>
+                <w:sz w:val="24"/>
+                <w:szCs w:val="24"/>
+              </w:rPr>
+              <w:t xml:space="preserve"> </w:t>
+            </w:r>
+            <w:proofErr w:type="spellStart"/>
+            <w:r>
+              <w:rPr>
+                <w:sz w:val="24"/>
+                <w:szCs w:val="24"/>
+              </w:rPr>
+              <w:t>menu</w:t>
+            </w:r>
+            <w:r>
+              <w:rPr>
+                <w:sz w:val="24"/>
+                <w:szCs w:val="24"/>
+              </w:rPr>
+              <w:t>’</w:t>
+            </w:r>
+            <w:proofErr w:type="spellEnd"/>
+            <w:r>
+              <w:rPr>
+                <w:sz w:val="24"/>
+                <w:szCs w:val="24"/>
+              </w:rPr>
+              <w:t>.</w:t>
             </w:r>
           </w:p>
         </w:tc>
@@ -1162,7 +1644,55 @@
                 <w:sz w:val="24"/>
                 <w:szCs w:val="24"/>
               </w:rPr>
-              <w:t xml:space="preserve"> mockup ‘Payment Orders’.</w:t>
+              <w:t xml:space="preserve"> </w:t>
+            </w:r>
+            <w:proofErr w:type="spellStart"/>
+            <w:r>
+              <w:rPr>
+                <w:sz w:val="24"/>
+                <w:szCs w:val="24"/>
+              </w:rPr>
+              <w:t>mockup</w:t>
+            </w:r>
+            <w:proofErr w:type="spellEnd"/>
+            <w:r>
+              <w:rPr>
+                <w:sz w:val="24"/>
+                <w:szCs w:val="24"/>
+              </w:rPr>
+              <w:t xml:space="preserve"> ‘</w:t>
+            </w:r>
+            <w:proofErr w:type="spellStart"/>
+            <w:r>
+              <w:rPr>
+                <w:sz w:val="24"/>
+                <w:szCs w:val="24"/>
+              </w:rPr>
+              <w:t>Payment</w:t>
+            </w:r>
+            <w:proofErr w:type="spellEnd"/>
+            <w:r>
+              <w:rPr>
+                <w:sz w:val="24"/>
+                <w:szCs w:val="24"/>
+              </w:rPr>
+              <w:t xml:space="preserve"> </w:t>
+            </w:r>
+            <w:proofErr w:type="spellStart"/>
+            <w:r>
+              <w:rPr>
+                <w:sz w:val="24"/>
+                <w:szCs w:val="24"/>
+              </w:rPr>
+              <w:t>Orders</w:t>
+            </w:r>
+            <w:proofErr w:type="spellEnd"/>
+            <w:r>
+              <w:rPr>
+                <w:sz w:val="24"/>
+                <w:szCs w:val="24"/>
+              </w:rPr>
+              <w:t>’.</w:t>
             </w:r>
           </w:p>
         </w:tc>
@@ -1255,13 +1785,23 @@
                 <w:szCs w:val="24"/>
               </w:rPr>
             </w:pPr>
-            <w:r>
-              <w:rPr>
-                <w:sz w:val="24"/>
-                <w:szCs w:val="24"/>
-              </w:rPr>
-              <w:t xml:space="preserve">Selects a </w:t>
-            </w:r>
+            <w:proofErr w:type="spellStart"/>
+            <w:r>
+              <w:rPr>
+                <w:sz w:val="24"/>
+                <w:szCs w:val="24"/>
+              </w:rPr>
+              <w:t>Selects</w:t>
+            </w:r>
+            <w:proofErr w:type="spellEnd"/>
+            <w:r>
+              <w:rPr>
+                <w:sz w:val="24"/>
+                <w:szCs w:val="24"/>
+              </w:rPr>
+              <w:t xml:space="preserve"> a </w:t>
+            </w:r>
+            <w:proofErr w:type="spellStart"/>
             <w:r>
               <w:rPr>
                 <w:sz w:val="24"/>
@@ -1269,19 +1809,45 @@
               </w:rPr>
               <w:t>suspended</w:t>
             </w:r>
-            <w:r>
-              <w:rPr>
-                <w:sz w:val="24"/>
-                <w:szCs w:val="24"/>
-              </w:rPr>
-              <w:t xml:space="preserve"> payment</w:t>
-            </w:r>
-            <w:r>
-              <w:rPr>
-                <w:sz w:val="24"/>
-                <w:szCs w:val="24"/>
-              </w:rPr>
-              <w:t xml:space="preserve"> order.</w:t>
+            <w:proofErr w:type="spellEnd"/>
+            <w:r>
+              <w:rPr>
+                <w:sz w:val="24"/>
+                <w:szCs w:val="24"/>
+              </w:rPr>
+              <w:t xml:space="preserve"> </w:t>
+            </w:r>
+            <w:proofErr w:type="spellStart"/>
+            <w:r>
+              <w:rPr>
+                <w:sz w:val="24"/>
+                <w:szCs w:val="24"/>
+              </w:rPr>
+              <w:t>payment</w:t>
+            </w:r>
+            <w:proofErr w:type="spellEnd"/>
+            <w:r>
+              <w:rPr>
+                <w:sz w:val="24"/>
+                <w:szCs w:val="24"/>
+              </w:rPr>
+              <w:t xml:space="preserve"> </w:t>
+            </w:r>
+            <w:proofErr w:type="spellStart"/>
+            <w:r>
+              <w:rPr>
+                <w:sz w:val="24"/>
+                <w:szCs w:val="24"/>
+              </w:rPr>
+              <w:t>order</w:t>
+            </w:r>
+            <w:proofErr w:type="spellEnd"/>
+            <w:r>
+              <w:rPr>
+                <w:sz w:val="24"/>
+                <w:szCs w:val="24"/>
+              </w:rPr>
+              <w:t>.</w:t>
             </w:r>
           </w:p>
         </w:tc>
@@ -1439,12 +2005,53 @@
                 <w:szCs w:val="24"/>
               </w:rPr>
             </w:pPr>
-            <w:r>
-              <w:rPr>
-                <w:sz w:val="24"/>
-                <w:szCs w:val="24"/>
-              </w:rPr>
-              <w:t>Enables button ‘Reissue’.</w:t>
+            <w:proofErr w:type="spellStart"/>
+            <w:r>
+              <w:rPr>
+                <w:sz w:val="24"/>
+                <w:szCs w:val="24"/>
+              </w:rPr>
+              <w:t>Enables</w:t>
+            </w:r>
+            <w:proofErr w:type="spellEnd"/>
+            <w:r>
+              <w:rPr>
+                <w:sz w:val="24"/>
+                <w:szCs w:val="24"/>
+              </w:rPr>
+              <w:t xml:space="preserve"> </w:t>
+            </w:r>
+            <w:proofErr w:type="spellStart"/>
+            <w:r>
+              <w:rPr>
+                <w:sz w:val="24"/>
+                <w:szCs w:val="24"/>
+              </w:rPr>
+              <w:t>button</w:t>
+            </w:r>
+            <w:proofErr w:type="spellEnd"/>
+            <w:r>
+              <w:rPr>
+                <w:sz w:val="24"/>
+                <w:szCs w:val="24"/>
+              </w:rPr>
+              <w:t xml:space="preserve"> ‘</w:t>
+            </w:r>
+            <w:proofErr w:type="spellStart"/>
+            <w:r>
+              <w:rPr>
+                <w:sz w:val="24"/>
+                <w:szCs w:val="24"/>
+              </w:rPr>
+              <w:t>Reissue</w:t>
+            </w:r>
+            <w:proofErr w:type="spellEnd"/>
+            <w:r>
+              <w:rPr>
+                <w:sz w:val="24"/>
+                <w:szCs w:val="24"/>
+              </w:rPr>
+              <w:t>’.</w:t>
             </w:r>
           </w:p>
         </w:tc>
@@ -1536,19 +2143,44 @@
                 <w:szCs w:val="24"/>
               </w:rPr>
             </w:pPr>
-            <w:r>
-              <w:rPr>
-                <w:sz w:val="24"/>
-                <w:szCs w:val="24"/>
-              </w:rPr>
-              <w:t>Presses ‘</w:t>
-            </w:r>
-            <w:r>
-              <w:rPr>
-                <w:sz w:val="24"/>
-                <w:szCs w:val="24"/>
-              </w:rPr>
-              <w:t>Reissue’</w:t>
+            <w:proofErr w:type="spellStart"/>
+            <w:r>
+              <w:rPr>
+                <w:sz w:val="24"/>
+                <w:szCs w:val="24"/>
+              </w:rPr>
+              <w:t>P</w:t>
+            </w:r>
+            <w:r>
+              <w:rPr>
+                <w:sz w:val="24"/>
+                <w:szCs w:val="24"/>
+              </w:rPr>
+              <w:t>resses</w:t>
+            </w:r>
+            <w:proofErr w:type="spellEnd"/>
+            <w:r>
+              <w:rPr>
+                <w:sz w:val="24"/>
+                <w:szCs w:val="24"/>
+              </w:rPr>
+              <w:t xml:space="preserve"> ‘</w:t>
+            </w:r>
+            <w:proofErr w:type="spellStart"/>
+            <w:r>
+              <w:rPr>
+                <w:sz w:val="24"/>
+                <w:szCs w:val="24"/>
+              </w:rPr>
+              <w:t>Reissue</w:t>
+            </w:r>
+            <w:proofErr w:type="spellEnd"/>
+            <w:r>
+              <w:rPr>
+                <w:sz w:val="24"/>
+                <w:szCs w:val="24"/>
+              </w:rPr>
+              <w:t>’</w:t>
             </w:r>
             <w:r>
               <w:rPr>
@@ -1706,7 +2338,55 @@
                 <w:sz w:val="24"/>
                 <w:szCs w:val="24"/>
               </w:rPr>
-              <w:t>Shows mockup ‘Confirm operation’.</w:t>
+              <w:t xml:space="preserve">Shows </w:t>
+            </w:r>
+            <w:proofErr w:type="spellStart"/>
+            <w:r>
+              <w:rPr>
+                <w:sz w:val="24"/>
+                <w:szCs w:val="24"/>
+              </w:rPr>
+              <w:t>mockup</w:t>
+            </w:r>
+            <w:proofErr w:type="spellEnd"/>
+            <w:r>
+              <w:rPr>
+                <w:sz w:val="24"/>
+                <w:szCs w:val="24"/>
+              </w:rPr>
+              <w:t xml:space="preserve"> ‘</w:t>
+            </w:r>
+            <w:proofErr w:type="spellStart"/>
+            <w:r>
+              <w:rPr>
+                <w:sz w:val="24"/>
+                <w:szCs w:val="24"/>
+              </w:rPr>
+              <w:t>Confirm</w:t>
+            </w:r>
+            <w:proofErr w:type="spellEnd"/>
+            <w:r>
+              <w:rPr>
+                <w:sz w:val="24"/>
+                <w:szCs w:val="24"/>
+              </w:rPr>
+              <w:t xml:space="preserve"> </w:t>
+            </w:r>
+            <w:proofErr w:type="spellStart"/>
+            <w:r>
+              <w:rPr>
+                <w:sz w:val="24"/>
+                <w:szCs w:val="24"/>
+              </w:rPr>
+              <w:t>operation</w:t>
+            </w:r>
+            <w:proofErr w:type="spellEnd"/>
+            <w:r>
+              <w:rPr>
+                <w:sz w:val="24"/>
+                <w:szCs w:val="24"/>
+              </w:rPr>
+              <w:t>’.</w:t>
             </w:r>
           </w:p>
         </w:tc>
@@ -1799,12 +2479,21 @@
                 <w:szCs w:val="24"/>
               </w:rPr>
             </w:pPr>
-            <w:r>
-              <w:rPr>
-                <w:sz w:val="24"/>
-                <w:szCs w:val="24"/>
-              </w:rPr>
-              <w:t>Presses ‘Yes’.</w:t>
+            <w:proofErr w:type="spellStart"/>
+            <w:r>
+              <w:rPr>
+                <w:sz w:val="24"/>
+                <w:szCs w:val="24"/>
+              </w:rPr>
+              <w:t>Presses</w:t>
+            </w:r>
+            <w:proofErr w:type="spellEnd"/>
+            <w:r>
+              <w:rPr>
+                <w:sz w:val="24"/>
+                <w:szCs w:val="24"/>
+              </w:rPr>
+              <w:t xml:space="preserve"> ‘Yes’.</w:t>
             </w:r>
           </w:p>
         </w:tc>
@@ -1975,7 +2664,34 @@
                 <w:sz w:val="24"/>
                 <w:szCs w:val="24"/>
               </w:rPr>
-              <w:t xml:space="preserve"> mockup ‘Success</w:t>
+              <w:t xml:space="preserve"> </w:t>
+            </w:r>
+            <w:proofErr w:type="spellStart"/>
+            <w:r>
+              <w:rPr>
+                <w:iCs/>
+                <w:sz w:val="24"/>
+                <w:szCs w:val="24"/>
+              </w:rPr>
+              <w:t>mockup</w:t>
+            </w:r>
+            <w:proofErr w:type="spellEnd"/>
+            <w:r>
+              <w:rPr>
+                <w:iCs/>
+                <w:sz w:val="24"/>
+                <w:szCs w:val="24"/>
+              </w:rPr>
+              <w:t xml:space="preserve"> ‘</w:t>
+            </w:r>
+            <w:proofErr w:type="spellStart"/>
+            <w:r>
+              <w:rPr>
+                <w:iCs/>
+                <w:sz w:val="24"/>
+                <w:szCs w:val="24"/>
+              </w:rPr>
+              <w:t>Success</w:t>
             </w:r>
             <w:r>
               <w:rPr>
@@ -1985,13 +2701,32 @@
               </w:rPr>
               <w:t>ful</w:t>
             </w:r>
-            <w:r>
-              <w:rPr>
-                <w:iCs/>
-                <w:sz w:val="24"/>
-                <w:szCs w:val="24"/>
-              </w:rPr>
-              <w:t xml:space="preserve"> operation’.</w:t>
+            <w:proofErr w:type="spellEnd"/>
+            <w:r>
+              <w:rPr>
+                <w:iCs/>
+                <w:sz w:val="24"/>
+                <w:szCs w:val="24"/>
+              </w:rPr>
+              <w:t xml:space="preserve"> </w:t>
+            </w:r>
+            <w:proofErr w:type="spellStart"/>
+            <w:r>
+              <w:rPr>
+                <w:iCs/>
+                <w:sz w:val="24"/>
+                <w:szCs w:val="24"/>
+              </w:rPr>
+              <w:t>operation</w:t>
+            </w:r>
+            <w:proofErr w:type="spellEnd"/>
+            <w:r>
+              <w:rPr>
+                <w:iCs/>
+                <w:sz w:val="24"/>
+                <w:szCs w:val="24"/>
+              </w:rPr>
+              <w:t>’.</w:t>
             </w:r>
             <w:r>
               <w:rPr>
@@ -2092,12 +2827,21 @@
                 <w:szCs w:val="24"/>
               </w:rPr>
             </w:pPr>
-            <w:r>
-              <w:rPr>
-                <w:sz w:val="24"/>
-                <w:szCs w:val="24"/>
-              </w:rPr>
-              <w:t>Presses ‘Ok’.</w:t>
+            <w:proofErr w:type="spellStart"/>
+            <w:r>
+              <w:rPr>
+                <w:sz w:val="24"/>
+                <w:szCs w:val="24"/>
+              </w:rPr>
+              <w:t>Presses</w:t>
+            </w:r>
+            <w:proofErr w:type="spellEnd"/>
+            <w:r>
+              <w:rPr>
+                <w:sz w:val="24"/>
+                <w:szCs w:val="24"/>
+              </w:rPr>
+              <w:t xml:space="preserve"> ‘Ok’.</w:t>
             </w:r>
           </w:p>
         </w:tc>
@@ -2269,40 +3013,205 @@
                 <w:sz w:val="24"/>
                 <w:szCs w:val="24"/>
               </w:rPr>
-              <w:t xml:space="preserve"> mockup ‘Payment Ord</w:t>
-            </w:r>
-            <w:r>
-              <w:rPr>
-                <w:iCs/>
-                <w:sz w:val="24"/>
-                <w:szCs w:val="24"/>
-              </w:rPr>
-              <w:t>ers’ in which the payment order concerned</w:t>
-            </w:r>
-            <w:r>
-              <w:rPr>
-                <w:iCs/>
-                <w:sz w:val="24"/>
-                <w:szCs w:val="24"/>
-              </w:rPr>
               <w:t xml:space="preserve"> </w:t>
             </w:r>
-            <w:r>
-              <w:rPr>
-                <w:iCs/>
-                <w:sz w:val="24"/>
-                <w:szCs w:val="24"/>
-              </w:rPr>
-              <w:t>shall be</w:t>
-            </w:r>
-            <w:r>
-              <w:rPr>
-                <w:iCs/>
-                <w:sz w:val="24"/>
-                <w:szCs w:val="24"/>
-              </w:rPr>
-              <w:t xml:space="preserve"> issued, and UC successfully </w:t>
-            </w:r>
+            <w:proofErr w:type="spellStart"/>
+            <w:r>
+              <w:rPr>
+                <w:iCs/>
+                <w:sz w:val="24"/>
+                <w:szCs w:val="24"/>
+              </w:rPr>
+              <w:t>mockup</w:t>
+            </w:r>
+            <w:proofErr w:type="spellEnd"/>
+            <w:r>
+              <w:rPr>
+                <w:iCs/>
+                <w:sz w:val="24"/>
+                <w:szCs w:val="24"/>
+              </w:rPr>
+              <w:t xml:space="preserve"> ‘</w:t>
+            </w:r>
+            <w:proofErr w:type="spellStart"/>
+            <w:r>
+              <w:rPr>
+                <w:iCs/>
+                <w:sz w:val="24"/>
+                <w:szCs w:val="24"/>
+              </w:rPr>
+              <w:t>Payment</w:t>
+            </w:r>
+            <w:proofErr w:type="spellEnd"/>
+            <w:r>
+              <w:rPr>
+                <w:iCs/>
+                <w:sz w:val="24"/>
+                <w:szCs w:val="24"/>
+              </w:rPr>
+              <w:t xml:space="preserve"> </w:t>
+            </w:r>
+            <w:proofErr w:type="spellStart"/>
+            <w:r>
+              <w:rPr>
+                <w:iCs/>
+                <w:sz w:val="24"/>
+                <w:szCs w:val="24"/>
+              </w:rPr>
+              <w:t>Ord</w:t>
+            </w:r>
+            <w:r>
+              <w:rPr>
+                <w:iCs/>
+                <w:sz w:val="24"/>
+                <w:szCs w:val="24"/>
+              </w:rPr>
+              <w:t>ers</w:t>
+            </w:r>
+            <w:proofErr w:type="spellEnd"/>
+            <w:r>
+              <w:rPr>
+                <w:iCs/>
+                <w:sz w:val="24"/>
+                <w:szCs w:val="24"/>
+              </w:rPr>
+              <w:t xml:space="preserve">’ in </w:t>
+            </w:r>
+            <w:proofErr w:type="spellStart"/>
+            <w:r>
+              <w:rPr>
+                <w:iCs/>
+                <w:sz w:val="24"/>
+                <w:szCs w:val="24"/>
+              </w:rPr>
+              <w:t>which</w:t>
+            </w:r>
+            <w:proofErr w:type="spellEnd"/>
+            <w:r>
+              <w:rPr>
+                <w:iCs/>
+                <w:sz w:val="24"/>
+                <w:szCs w:val="24"/>
+              </w:rPr>
+              <w:t xml:space="preserve"> the </w:t>
+            </w:r>
+            <w:proofErr w:type="spellStart"/>
+            <w:r>
+              <w:rPr>
+                <w:iCs/>
+                <w:sz w:val="24"/>
+                <w:szCs w:val="24"/>
+              </w:rPr>
+              <w:t>payment</w:t>
+            </w:r>
+            <w:proofErr w:type="spellEnd"/>
+            <w:r>
+              <w:rPr>
+                <w:iCs/>
+                <w:sz w:val="24"/>
+                <w:szCs w:val="24"/>
+              </w:rPr>
+              <w:t xml:space="preserve"> </w:t>
+            </w:r>
+            <w:proofErr w:type="spellStart"/>
+            <w:r>
+              <w:rPr>
+                <w:iCs/>
+                <w:sz w:val="24"/>
+                <w:szCs w:val="24"/>
+              </w:rPr>
+              <w:t>order</w:t>
+            </w:r>
+            <w:proofErr w:type="spellEnd"/>
+            <w:r>
+              <w:rPr>
+                <w:iCs/>
+                <w:sz w:val="24"/>
+                <w:szCs w:val="24"/>
+              </w:rPr>
+              <w:t xml:space="preserve"> </w:t>
+            </w:r>
+            <w:proofErr w:type="spellStart"/>
+            <w:r>
+              <w:rPr>
+                <w:iCs/>
+                <w:sz w:val="24"/>
+                <w:szCs w:val="24"/>
+              </w:rPr>
+              <w:t>concerned</w:t>
+            </w:r>
+            <w:proofErr w:type="spellEnd"/>
+            <w:r>
+              <w:rPr>
+                <w:iCs/>
+                <w:sz w:val="24"/>
+                <w:szCs w:val="24"/>
+              </w:rPr>
+              <w:t xml:space="preserve"> </w:t>
+            </w:r>
+            <w:proofErr w:type="spellStart"/>
+            <w:r>
+              <w:rPr>
+                <w:iCs/>
+                <w:sz w:val="24"/>
+                <w:szCs w:val="24"/>
+              </w:rPr>
+              <w:t>shall</w:t>
+            </w:r>
+            <w:proofErr w:type="spellEnd"/>
+            <w:r>
+              <w:rPr>
+                <w:iCs/>
+                <w:sz w:val="24"/>
+                <w:szCs w:val="24"/>
+              </w:rPr>
+              <w:t xml:space="preserve"> be</w:t>
+            </w:r>
+            <w:r>
+              <w:rPr>
+                <w:iCs/>
+                <w:sz w:val="24"/>
+                <w:szCs w:val="24"/>
+              </w:rPr>
+              <w:t xml:space="preserve"> </w:t>
+            </w:r>
+            <w:proofErr w:type="spellStart"/>
+            <w:r>
+              <w:rPr>
+                <w:iCs/>
+                <w:sz w:val="24"/>
+                <w:szCs w:val="24"/>
+              </w:rPr>
+              <w:t>issued</w:t>
+            </w:r>
+            <w:proofErr w:type="spellEnd"/>
+            <w:r>
+              <w:rPr>
+                <w:iCs/>
+                <w:sz w:val="24"/>
+                <w:szCs w:val="24"/>
+              </w:rPr>
+              <w:t xml:space="preserve">, and UC </w:t>
+            </w:r>
+            <w:proofErr w:type="spellStart"/>
+            <w:r>
+              <w:rPr>
+                <w:iCs/>
+                <w:sz w:val="24"/>
+                <w:szCs w:val="24"/>
+              </w:rPr>
+              <w:t>successfully</w:t>
+            </w:r>
+            <w:proofErr w:type="spellEnd"/>
+            <w:r>
+              <w:rPr>
+                <w:iCs/>
+                <w:sz w:val="24"/>
+                <w:szCs w:val="24"/>
+              </w:rPr>
+              <w:t xml:space="preserve"> </w:t>
+            </w:r>
+            <w:proofErr w:type="spellStart"/>
             <w:r>
               <w:rPr>
                 <w:iCs/>
@@ -2310,7 +3219,16 @@
                 <w:szCs w:val="24"/>
               </w:rPr>
               <w:lastRenderedPageBreak/>
-              <w:t>ends.</w:t>
+              <w:t>ends</w:t>
+            </w:r>
+            <w:proofErr w:type="spellEnd"/>
+            <w:r>
+              <w:rPr>
+                <w:iCs/>
+                <w:sz w:val="24"/>
+                <w:szCs w:val="24"/>
+              </w:rPr>
+              <w:t>.</w:t>
             </w:r>
           </w:p>
         </w:tc>
@@ -2363,6 +3281,7 @@
                 <w:iCs/>
               </w:rPr>
             </w:pPr>
+            <w:proofErr w:type="spellStart"/>
             <w:r>
               <w:rPr>
                 <w:b/>
@@ -2373,6 +3292,7 @@
               </w:rPr>
               <w:t>Step</w:t>
             </w:r>
+            <w:proofErr w:type="spellEnd"/>
             <w:r>
               <w:rPr>
                 <w:b/>
@@ -2410,6 +3330,7 @@
                 <w:szCs w:val="24"/>
               </w:rPr>
             </w:pPr>
+            <w:proofErr w:type="spellStart"/>
             <w:r>
               <w:rPr>
                 <w:b/>
@@ -2428,6 +3349,7 @@
               </w:rPr>
               <w:t>ctor</w:t>
             </w:r>
+            <w:proofErr w:type="spellEnd"/>
             <w:r>
               <w:rPr>
                 <w:b/>
@@ -2575,8 +3497,37 @@
             </w:tcMar>
           </w:tcPr>
           <w:p>
-            <w:r>
-              <w:t>Presses ‘Home’ in mockup ‘Payment Orders’.</w:t>
+            <w:proofErr w:type="spellStart"/>
+            <w:r>
+              <w:t>Presses</w:t>
+            </w:r>
+            <w:proofErr w:type="spellEnd"/>
+            <w:r>
+              <w:t xml:space="preserve"> ‘Home’ in </w:t>
+            </w:r>
+            <w:proofErr w:type="spellStart"/>
+            <w:r>
+              <w:t>mockup</w:t>
+            </w:r>
+            <w:proofErr w:type="spellEnd"/>
+            <w:r>
+              <w:t xml:space="preserve"> ‘</w:t>
+            </w:r>
+            <w:proofErr w:type="spellStart"/>
+            <w:r>
+              <w:t>Payment</w:t>
+            </w:r>
+            <w:proofErr w:type="spellEnd"/>
+            <w:r>
+              <w:t xml:space="preserve"> </w:t>
+            </w:r>
+            <w:proofErr w:type="spellStart"/>
+            <w:r>
+              <w:t>Orders</w:t>
+            </w:r>
+            <w:proofErr w:type="spellEnd"/>
+            <w:r>
+              <w:t>’.</w:t>
             </w:r>
           </w:p>
         </w:tc>
@@ -2674,7 +3625,10 @@
               <w:right w:w="144" w:type="dxa"/>
             </w:tcMar>
           </w:tcPr>
-          <w:p/>
+          <w:p>
+            <w:bookmarkStart w:id="0" w:name="_GoBack"/>
+            <w:bookmarkEnd w:id="0"/>
+          </w:p>
         </w:tc>
         <w:tc>
           <w:tcPr>
@@ -2703,19 +3657,69 @@
               <w:rPr>
                 <w:iCs/>
               </w:rPr>
-              <w:t>Shows mockup ‘Main</w:t>
-            </w:r>
-            <w:r>
-              <w:rPr>
-                <w:iCs/>
-              </w:rPr>
-              <w:t xml:space="preserve"> menu</w:t>
-            </w:r>
-            <w:r>
-              <w:rPr>
-                <w:iCs/>
-              </w:rPr>
-              <w:t>’ and UC fails.</w:t>
+              <w:t xml:space="preserve">Shows </w:t>
+            </w:r>
+            <w:proofErr w:type="spellStart"/>
+            <w:r>
+              <w:rPr>
+                <w:iCs/>
+              </w:rPr>
+              <w:t>mockup</w:t>
+            </w:r>
+            <w:proofErr w:type="spellEnd"/>
+            <w:r>
+              <w:rPr>
+                <w:iCs/>
+              </w:rPr>
+              <w:t xml:space="preserve"> ‘</w:t>
+            </w:r>
+            <w:proofErr w:type="spellStart"/>
+            <w:r>
+              <w:rPr>
+                <w:iCs/>
+              </w:rPr>
+              <w:t>Main</w:t>
+            </w:r>
+            <w:proofErr w:type="spellEnd"/>
+            <w:r>
+              <w:rPr>
+                <w:iCs/>
+              </w:rPr>
+              <w:t xml:space="preserve"> </w:t>
+            </w:r>
+            <w:proofErr w:type="spellStart"/>
+            <w:r>
+              <w:rPr>
+                <w:iCs/>
+              </w:rPr>
+              <w:t>menu</w:t>
+            </w:r>
+            <w:r>
+              <w:rPr>
+                <w:iCs/>
+              </w:rPr>
+              <w:t>’</w:t>
+            </w:r>
+            <w:proofErr w:type="spellEnd"/>
+            <w:r>
+              <w:rPr>
+                <w:iCs/>
+              </w:rPr>
+              <w:t xml:space="preserve"> and UC </w:t>
+            </w:r>
+            <w:proofErr w:type="spellStart"/>
+            <w:r>
+              <w:rPr>
+                <w:iCs/>
+              </w:rPr>
+              <w:t>fails</w:t>
+            </w:r>
+            <w:proofErr w:type="spellEnd"/>
+            <w:r>
+              <w:rPr>
+                <w:iCs/>
+              </w:rPr>
+              <w:t>.</w:t>
             </w:r>
           </w:p>
         </w:tc>
@@ -2788,8 +3792,13 @@
             </w:tcMar>
           </w:tcPr>
           <w:p>
-            <w:r>
-              <w:t>Presses ‘No.</w:t>
+            <w:proofErr w:type="spellStart"/>
+            <w:r>
+              <w:t>Presses</w:t>
+            </w:r>
+            <w:proofErr w:type="spellEnd"/>
+            <w:r>
+              <w:t xml:space="preserve"> ‘No.</w:t>
             </w:r>
           </w:p>
         </w:tc>
@@ -2923,7 +3932,21 @@
               <w:rPr>
                 <w:iCs/>
               </w:rPr>
-              <w:t>Back to step 2.</w:t>
+              <w:t xml:space="preserve">Back to </w:t>
+            </w:r>
+            <w:proofErr w:type="spellStart"/>
+            <w:r>
+              <w:rPr>
+                <w:iCs/>
+              </w:rPr>
+              <w:t>step</w:t>
+            </w:r>
+            <w:proofErr w:type="spellEnd"/>
+            <w:r>
+              <w:rPr>
+                <w:iCs/>
+              </w:rPr>
+              <w:t xml:space="preserve"> 2.</w:t>
             </w:r>
           </w:p>
         </w:tc>
@@ -2974,6 +3997,7 @@
                 <w:iCs/>
               </w:rPr>
             </w:pPr>
+            <w:proofErr w:type="spellStart"/>
             <w:r>
               <w:rPr>
                 <w:b/>
@@ -2984,6 +4008,7 @@
               </w:rPr>
               <w:t>Step</w:t>
             </w:r>
+            <w:proofErr w:type="spellEnd"/>
             <w:r>
               <w:rPr>
                 <w:i/>
@@ -3020,6 +4045,7 @@
                 <w:szCs w:val="24"/>
               </w:rPr>
             </w:pPr>
+            <w:proofErr w:type="spellStart"/>
             <w:r>
               <w:rPr>
                 <w:b/>
@@ -3029,6 +4055,7 @@
               </w:rPr>
               <w:t>Actor</w:t>
             </w:r>
+            <w:proofErr w:type="spellEnd"/>
             <w:r>
               <w:rPr>
                 <w:b/>
@@ -3156,18 +4183,51 @@
             </w:tcMar>
           </w:tcPr>
           <w:p>
-            <w:r>
-              <w:t xml:space="preserve">Filters </w:t>
-            </w:r>
+            <w:proofErr w:type="spellStart"/>
+            <w:r>
+              <w:t>Filters</w:t>
+            </w:r>
+            <w:proofErr w:type="spellEnd"/>
+            <w:r>
+              <w:t xml:space="preserve"> </w:t>
+            </w:r>
+            <w:proofErr w:type="spellStart"/>
             <w:r>
               <w:t>suspended</w:t>
             </w:r>
-            <w:r>
-              <w:t xml:space="preserve"> payment order, </w:t>
-            </w:r>
-            <w:r>
-              <w:t>selects it</w:t>
-            </w:r>
+            <w:proofErr w:type="spellEnd"/>
+            <w:r>
+              <w:t xml:space="preserve"> </w:t>
+            </w:r>
+            <w:proofErr w:type="spellStart"/>
+            <w:r>
+              <w:t>payment</w:t>
+            </w:r>
+            <w:proofErr w:type="spellEnd"/>
+            <w:r>
+              <w:t xml:space="preserve"> </w:t>
+            </w:r>
+            <w:proofErr w:type="spellStart"/>
+            <w:r>
+              <w:t>order</w:t>
+            </w:r>
+            <w:proofErr w:type="spellEnd"/>
+            <w:r>
+              <w:t xml:space="preserve">, </w:t>
+            </w:r>
+            <w:proofErr w:type="spellStart"/>
+            <w:r>
+              <w:t>selects</w:t>
+            </w:r>
+            <w:proofErr w:type="spellEnd"/>
+            <w:r>
+              <w:t xml:space="preserve"> </w:t>
+            </w:r>
+            <w:proofErr w:type="spellStart"/>
+            <w:r>
+              <w:t>it</w:t>
+            </w:r>
+            <w:proofErr w:type="spellEnd"/>
             <w:r>
               <w:t>.</w:t>
             </w:r>
@@ -3301,7 +4361,21 @@
               <w:rPr>
                 <w:iCs/>
               </w:rPr>
-              <w:t>Back to step 4.</w:t>
+              <w:t xml:space="preserve">Back to </w:t>
+            </w:r>
+            <w:proofErr w:type="spellStart"/>
+            <w:r>
+              <w:rPr>
+                <w:iCs/>
+              </w:rPr>
+              <w:t>step</w:t>
+            </w:r>
+            <w:proofErr w:type="spellEnd"/>
+            <w:r>
+              <w:rPr>
+                <w:iCs/>
+              </w:rPr>
+              <w:t xml:space="preserve"> 4.</w:t>
             </w:r>
             <w:r>
               <w:rPr>
@@ -3326,7 +4400,7 @@
 </file>
 
 <file path=word/styles.xml><?xml version="1.0" encoding="utf-8"?>
-<w:styles xmlns:mc="http://schemas.openxmlformats.org/markup-compatibility/2006" xmlns:r="http://schemas.openxmlformats.org/officeDocument/2006/relationships" xmlns:w="http://schemas.openxmlformats.org/wordprocessingml/2006/main" xmlns:w14="http://schemas.microsoft.com/office/word/2010/wordml" xmlns:w15="http://schemas.microsoft.com/office/word/2012/wordml" xmlns:w16se="http://schemas.microsoft.com/office/word/2015/wordml/symex" mc:Ignorable="w14 w15 w16se">
+<w:styles xmlns:mc="http://schemas.openxmlformats.org/markup-compatibility/2006" xmlns:r="http://schemas.openxmlformats.org/officeDocument/2006/relationships" xmlns:w="http://schemas.openxmlformats.org/wordprocessingml/2006/main" xmlns:w14="http://schemas.microsoft.com/office/word/2010/wordml" mc:Ignorable="w14">
   <w:docDefaults>
     <w:rPrDefault>
       <w:rPr>
@@ -3336,378 +4410,144 @@
     </w:rPrDefault>
     <w:pPrDefault/>
   </w:docDefaults>
-  <w:latentStyles w:defLockedState="0" w:defUIPriority="99" w:defSemiHidden="0" w:defUnhideWhenUsed="0" w:defQFormat="0" w:count="371">
-    <w:lsdException w:name="Normal" w:uiPriority="0" w:qFormat="1"/>
-    <w:lsdException w:name="heading 1" w:uiPriority="9" w:qFormat="1"/>
-    <w:lsdException w:name="heading 2" w:semiHidden="1" w:uiPriority="9" w:unhideWhenUsed="1" w:qFormat="1"/>
-    <w:lsdException w:name="heading 3" w:semiHidden="1" w:uiPriority="9" w:unhideWhenUsed="1" w:qFormat="1"/>
-    <w:lsdException w:name="heading 4" w:semiHidden="1" w:uiPriority="9" w:unhideWhenUsed="1" w:qFormat="1"/>
-    <w:lsdException w:name="heading 5" w:semiHidden="1" w:uiPriority="9" w:unhideWhenUsed="1" w:qFormat="1"/>
-    <w:lsdException w:name="heading 6" w:semiHidden="1" w:uiPriority="9" w:unhideWhenUsed="1" w:qFormat="1"/>
-    <w:lsdException w:name="heading 7" w:semiHidden="1" w:uiPriority="9" w:unhideWhenUsed="1" w:qFormat="1"/>
-    <w:lsdException w:name="heading 8" w:semiHidden="1" w:uiPriority="9" w:unhideWhenUsed="1" w:qFormat="1"/>
-    <w:lsdException w:name="heading 9" w:semiHidden="1" w:uiPriority="9" w:unhideWhenUsed="1" w:qFormat="1"/>
-    <w:lsdException w:name="index 1" w:semiHidden="1" w:unhideWhenUsed="1"/>
-    <w:lsdException w:name="index 2" w:semiHidden="1" w:unhideWhenUsed="1"/>
-    <w:lsdException w:name="index 3" w:semiHidden="1" w:unhideWhenUsed="1"/>
-    <w:lsdException w:name="index 4" w:semiHidden="1" w:unhideWhenUsed="1"/>
-    <w:lsdException w:name="index 5" w:semiHidden="1" w:unhideWhenUsed="1"/>
-    <w:lsdException w:name="index 6" w:semiHidden="1" w:unhideWhenUsed="1"/>
-    <w:lsdException w:name="index 7" w:semiHidden="1" w:unhideWhenUsed="1"/>
-    <w:lsdException w:name="index 8" w:semiHidden="1" w:unhideWhenUsed="1"/>
-    <w:lsdException w:name="index 9" w:semiHidden="1" w:unhideWhenUsed="1"/>
-    <w:lsdException w:name="toc 1" w:semiHidden="1" w:uiPriority="39" w:unhideWhenUsed="1"/>
-    <w:lsdException w:name="toc 2" w:semiHidden="1" w:uiPriority="39" w:unhideWhenUsed="1"/>
-    <w:lsdException w:name="toc 3" w:semiHidden="1" w:uiPriority="39" w:unhideWhenUsed="1"/>
-    <w:lsdException w:name="toc 4" w:semiHidden="1" w:uiPriority="39" w:unhideWhenUsed="1"/>
-    <w:lsdException w:name="toc 5" w:semiHidden="1" w:uiPriority="39" w:unhideWhenUsed="1"/>
-    <w:lsdException w:name="toc 6" w:semiHidden="1" w:uiPriority="39" w:unhideWhenUsed="1"/>
-    <w:lsdException w:name="toc 7" w:semiHidden="1" w:uiPriority="39" w:unhideWhenUsed="1"/>
-    <w:lsdException w:name="toc 8" w:semiHidden="1" w:uiPriority="39" w:unhideWhenUsed="1"/>
-    <w:lsdException w:name="toc 9" w:semiHidden="1" w:uiPriority="39" w:unhideWhenUsed="1"/>
-    <w:lsdException w:name="Normal Indent" w:semiHidden="1" w:unhideWhenUsed="1"/>
-    <w:lsdException w:name="footnote text" w:semiHidden="1" w:unhideWhenUsed="1"/>
-    <w:lsdException w:name="annotation text" w:semiHidden="1" w:unhideWhenUsed="1"/>
-    <w:lsdException w:name="header" w:semiHidden="1" w:unhideWhenUsed="1"/>
-    <w:lsdException w:name="footer" w:semiHidden="1" w:unhideWhenUsed="1"/>
-    <w:lsdException w:name="index heading" w:semiHidden="1" w:unhideWhenUsed="1"/>
-    <w:lsdException w:name="caption" w:semiHidden="1" w:uiPriority="35" w:unhideWhenUsed="1" w:qFormat="1"/>
-    <w:lsdException w:name="table of figures" w:semiHidden="1" w:unhideWhenUsed="1"/>
-    <w:lsdException w:name="envelope address" w:semiHidden="1" w:unhideWhenUsed="1"/>
-    <w:lsdException w:name="envelope return" w:semiHidden="1" w:unhideWhenUsed="1"/>
-    <w:lsdException w:name="footnote reference" w:semiHidden="1" w:unhideWhenUsed="1"/>
-    <w:lsdException w:name="annotation reference" w:semiHidden="1" w:unhideWhenUsed="1"/>
-    <w:lsdException w:name="line number" w:semiHidden="1" w:unhideWhenUsed="1"/>
-    <w:lsdException w:name="page number" w:semiHidden="1" w:unhideWhenUsed="1"/>
-    <w:lsdException w:name="endnote reference" w:semiHidden="1" w:unhideWhenUsed="1"/>
-    <w:lsdException w:name="endnote text" w:semiHidden="1" w:unhideWhenUsed="1"/>
-    <w:lsdException w:name="table of authorities" w:semiHidden="1" w:unhideWhenUsed="1"/>
-    <w:lsdException w:name="macro" w:semiHidden="1" w:unhideWhenUsed="1"/>
-    <w:lsdException w:name="toa heading" w:semiHidden="1" w:unhideWhenUsed="1"/>
-    <w:lsdException w:name="List" w:semiHidden="1" w:unhideWhenUsed="1"/>
-    <w:lsdException w:name="List Bullet" w:semiHidden="1" w:unhideWhenUsed="1"/>
-    <w:lsdException w:name="List Number" w:semiHidden="1" w:unhideWhenUsed="1"/>
-    <w:lsdException w:name="List 2" w:semiHidden="1" w:unhideWhenUsed="1"/>
-    <w:lsdException w:name="List 3" w:semiHidden="1" w:unhideWhenUsed="1"/>
-    <w:lsdException w:name="List 4" w:semiHidden="1" w:unhideWhenUsed="1"/>
-    <w:lsdException w:name="List 5" w:semiHidden="1" w:unhideWhenUsed="1"/>
-    <w:lsdException w:name="List Bullet 2" w:semiHidden="1" w:unhideWhenUsed="1"/>
-    <w:lsdException w:name="List Bullet 3" w:semiHidden="1" w:unhideWhenUsed="1"/>
-    <w:lsdException w:name="List Bullet 4" w:semiHidden="1" w:unhideWhenUsed="1"/>
-    <w:lsdException w:name="List Bullet 5" w:semiHidden="1" w:unhideWhenUsed="1"/>
-    <w:lsdException w:name="List Number 2" w:semiHidden="1" w:unhideWhenUsed="1"/>
-    <w:lsdException w:name="List Number 3" w:semiHidden="1" w:unhideWhenUsed="1"/>
-    <w:lsdException w:name="List Number 4" w:semiHidden="1" w:unhideWhenUsed="1"/>
-    <w:lsdException w:name="List Number 5" w:semiHidden="1" w:unhideWhenUsed="1"/>
-    <w:lsdException w:name="Title" w:uiPriority="10" w:qFormat="1"/>
-    <w:lsdException w:name="Closing" w:semiHidden="1" w:unhideWhenUsed="1"/>
-    <w:lsdException w:name="Signature" w:semiHidden="1" w:unhideWhenUsed="1"/>
-    <w:lsdException w:name="Default Paragraph Font" w:semiHidden="1" w:uiPriority="1" w:unhideWhenUsed="1"/>
-    <w:lsdException w:name="Body Text" w:semiHidden="1" w:unhideWhenUsed="1"/>
-    <w:lsdException w:name="Body Text Indent" w:semiHidden="1" w:unhideWhenUsed="1"/>
-    <w:lsdException w:name="List Continue" w:semiHidden="1" w:unhideWhenUsed="1"/>
-    <w:lsdException w:name="List Continue 2" w:semiHidden="1" w:unhideWhenUsed="1"/>
-    <w:lsdException w:name="List Continue 3" w:semiHidden="1" w:unhideWhenUsed="1"/>
-    <w:lsdException w:name="List Continue 4" w:semiHidden="1" w:unhideWhenUsed="1"/>
-    <w:lsdException w:name="List Continue 5" w:semiHidden="1" w:unhideWhenUsed="1"/>
-    <w:lsdException w:name="Message Header" w:semiHidden="1" w:unhideWhenUsed="1"/>
-    <w:lsdException w:name="Subtitle" w:uiPriority="11" w:qFormat="1"/>
-    <w:lsdException w:name="Salutation" w:semiHidden="1" w:unhideWhenUsed="1"/>
-    <w:lsdException w:name="Date" w:semiHidden="1" w:unhideWhenUsed="1"/>
-    <w:lsdException w:name="Body Text First Indent" w:semiHidden="1" w:unhideWhenUsed="1"/>
-    <w:lsdException w:name="Body Text First Indent 2" w:semiHidden="1" w:unhideWhenUsed="1"/>
-    <w:lsdException w:name="Note Heading" w:semiHidden="1" w:unhideWhenUsed="1"/>
-    <w:lsdException w:name="Body Text 2" w:semiHidden="1" w:unhideWhenUsed="1"/>
-    <w:lsdException w:name="Body Text 3" w:semiHidden="1" w:unhideWhenUsed="1"/>
-    <w:lsdException w:name="Body Text Indent 2" w:semiHidden="1" w:unhideWhenUsed="1"/>
-    <w:lsdException w:name="Body Text Indent 3" w:semiHidden="1" w:unhideWhenUsed="1"/>
-    <w:lsdException w:name="Block Text" w:semiHidden="1" w:unhideWhenUsed="1"/>
-    <w:lsdException w:name="Hyperlink" w:semiHidden="1" w:unhideWhenUsed="1"/>
-    <w:lsdException w:name="FollowedHyperlink" w:semiHidden="1" w:unhideWhenUsed="1"/>
-    <w:lsdException w:name="Strong" w:uiPriority="22" w:qFormat="1"/>
-    <w:lsdException w:name="Emphasis" w:uiPriority="20" w:qFormat="1"/>
-    <w:lsdException w:name="Document Map" w:semiHidden="1" w:unhideWhenUsed="1"/>
-    <w:lsdException w:name="Plain Text" w:semiHidden="1" w:unhideWhenUsed="1"/>
-    <w:lsdException w:name="E-mail Signature" w:semiHidden="1" w:unhideWhenUsed="1"/>
-    <w:lsdException w:name="HTML Top of Form" w:semiHidden="1" w:unhideWhenUsed="1"/>
-    <w:lsdException w:name="HTML Bottom of Form" w:semiHidden="1" w:unhideWhenUsed="1"/>
-    <w:lsdException w:name="Normal (Web)" w:semiHidden="1" w:unhideWhenUsed="1"/>
-    <w:lsdException w:name="HTML Acronym" w:semiHidden="1" w:unhideWhenUsed="1"/>
-    <w:lsdException w:name="HTML Address" w:semiHidden="1" w:unhideWhenUsed="1"/>
-    <w:lsdException w:name="HTML Cite" w:semiHidden="1" w:unhideWhenUsed="1"/>
-    <w:lsdException w:name="HTML Code" w:semiHidden="1" w:unhideWhenUsed="1"/>
-    <w:lsdException w:name="HTML Definition" w:semiHidden="1" w:unhideWhenUsed="1"/>
-    <w:lsdException w:name="HTML Keyboard" w:semiHidden="1" w:unhideWhenUsed="1"/>
-    <w:lsdException w:name="HTML Preformatted" w:semiHidden="1" w:unhideWhenUsed="1"/>
-    <w:lsdException w:name="HTML Sample" w:semiHidden="1" w:unhideWhenUsed="1"/>
-    <w:lsdException w:name="HTML Typewriter" w:semiHidden="1" w:unhideWhenUsed="1"/>
-    <w:lsdException w:name="HTML Variable" w:semiHidden="1" w:unhideWhenUsed="1"/>
-    <w:lsdException w:name="Normal Table" w:semiHidden="1" w:unhideWhenUsed="1"/>
-    <w:lsdException w:name="annotation subject" w:semiHidden="1" w:unhideWhenUsed="1"/>
-    <w:lsdException w:name="No List" w:semiHidden="1" w:unhideWhenUsed="1"/>
-    <w:lsdException w:name="Outline List 1" w:semiHidden="1" w:unhideWhenUsed="1"/>
-    <w:lsdException w:name="Outline List 2" w:semiHidden="1" w:unhideWhenUsed="1"/>
-    <w:lsdException w:name="Outline List 3" w:semiHidden="1" w:unhideWhenUsed="1"/>
-    <w:lsdException w:name="Table Simple 1" w:semiHidden="1" w:unhideWhenUsed="1"/>
-    <w:lsdException w:name="Table Simple 2" w:semiHidden="1" w:unhideWhenUsed="1"/>
-    <w:lsdException w:name="Table Simple 3" w:semiHidden="1" w:unhideWhenUsed="1"/>
-    <w:lsdException w:name="Table Classic 1" w:semiHidden="1" w:unhideWhenUsed="1"/>
-    <w:lsdException w:name="Table Classic 2" w:semiHidden="1" w:unhideWhenUsed="1"/>
-    <w:lsdException w:name="Table Classic 3" w:semiHidden="1" w:unhideWhenUsed="1"/>
-    <w:lsdException w:name="Table Classic 4" w:semiHidden="1" w:unhideWhenUsed="1"/>
-    <w:lsdException w:name="Table Colorful 1" w:semiHidden="1" w:unhideWhenUsed="1"/>
-    <w:lsdException w:name="Table Colorful 2" w:semiHidden="1" w:unhideWhenUsed="1"/>
-    <w:lsdException w:name="Table Colorful 3" w:semiHidden="1" w:unhideWhenUsed="1"/>
-    <w:lsdException w:name="Table Columns 1" w:semiHidden="1" w:unhideWhenUsed="1"/>
-    <w:lsdException w:name="Table Columns 2" w:semiHidden="1" w:unhideWhenUsed="1"/>
-    <w:lsdException w:name="Table Columns 3" w:semiHidden="1" w:unhideWhenUsed="1"/>
-    <w:lsdException w:name="Table Columns 4" w:semiHidden="1" w:unhideWhenUsed="1"/>
-    <w:lsdException w:name="Table Columns 5" w:semiHidden="1" w:unhideWhenUsed="1"/>
-    <w:lsdException w:name="Table Grid 1" w:semiHidden="1" w:unhideWhenUsed="1"/>
-    <w:lsdException w:name="Table Grid 2" w:semiHidden="1" w:unhideWhenUsed="1"/>
-    <w:lsdException w:name="Table Grid 3" w:semiHidden="1" w:unhideWhenUsed="1"/>
-    <w:lsdException w:name="Table Grid 4" w:semiHidden="1" w:unhideWhenUsed="1"/>
-    <w:lsdException w:name="Table Grid 5" w:semiHidden="1" w:unhideWhenUsed="1"/>
-    <w:lsdException w:name="Table Grid 6" w:semiHidden="1" w:unhideWhenUsed="1"/>
-    <w:lsdException w:name="Table Grid 7" w:semiHidden="1" w:unhideWhenUsed="1"/>
-    <w:lsdException w:name="Table Grid 8" w:semiHidden="1" w:unhideWhenUsed="1"/>
-    <w:lsdException w:name="Table List 1" w:semiHidden="1" w:unhideWhenUsed="1"/>
-    <w:lsdException w:name="Table List 2" w:semiHidden="1" w:unhideWhenUsed="1"/>
-    <w:lsdException w:name="Table List 3" w:semiHidden="1" w:unhideWhenUsed="1"/>
-    <w:lsdException w:name="Table List 4" w:semiHidden="1" w:unhideWhenUsed="1"/>
-    <w:lsdException w:name="Table List 5" w:semiHidden="1" w:unhideWhenUsed="1"/>
-    <w:lsdException w:name="Table List 6" w:semiHidden="1" w:unhideWhenUsed="1"/>
-    <w:lsdException w:name="Table List 7" w:semiHidden="1" w:unhideWhenUsed="1"/>
-    <w:lsdException w:name="Table List 8" w:semiHidden="1" w:unhideWhenUsed="1"/>
-    <w:lsdException w:name="Table 3D effects 1" w:semiHidden="1" w:unhideWhenUsed="1"/>
-    <w:lsdException w:name="Table 3D effects 2" w:semiHidden="1" w:unhideWhenUsed="1"/>
-    <w:lsdException w:name="Table 3D effects 3" w:semiHidden="1" w:unhideWhenUsed="1"/>
-    <w:lsdException w:name="Table Contemporary" w:semiHidden="1" w:unhideWhenUsed="1"/>
-    <w:lsdException w:name="Table Elegant" w:semiHidden="1" w:unhideWhenUsed="1"/>
-    <w:lsdException w:name="Table Professional" w:semiHidden="1" w:unhideWhenUsed="1"/>
-    <w:lsdException w:name="Table Subtle 1" w:semiHidden="1" w:unhideWhenUsed="1"/>
-    <w:lsdException w:name="Table Subtle 2" w:semiHidden="1" w:unhideWhenUsed="1"/>
-    <w:lsdException w:name="Table Web 1" w:semiHidden="1" w:unhideWhenUsed="1"/>
-    <w:lsdException w:name="Table Web 2" w:semiHidden="1" w:unhideWhenUsed="1"/>
-    <w:lsdException w:name="Table Web 3" w:semiHidden="1" w:unhideWhenUsed="1"/>
-    <w:lsdException w:name="Balloon Text" w:semiHidden="1" w:unhideWhenUsed="1"/>
-    <w:lsdException w:name="Table Grid" w:uiPriority="59"/>
-    <w:lsdException w:name="Table Theme" w:semiHidden="1" w:unhideWhenUsed="1"/>
-    <w:lsdException w:name="Placeholder Text" w:semiHidden="1"/>
-    <w:lsdException w:name="No Spacing" w:uiPriority="1" w:qFormat="1"/>
-    <w:lsdException w:name="Light Shading" w:uiPriority="60"/>
-    <w:lsdException w:name="Light List" w:uiPriority="61"/>
-    <w:lsdException w:name="Light Grid" w:uiPriority="62"/>
-    <w:lsdException w:name="Medium Shading 1" w:uiPriority="63"/>
-    <w:lsdException w:name="Medium Shading 2" w:uiPriority="64"/>
-    <w:lsdException w:name="Medium List 1" w:uiPriority="65"/>
-    <w:lsdException w:name="Medium List 2" w:uiPriority="66"/>
-    <w:lsdException w:name="Medium Grid 1" w:uiPriority="67"/>
-    <w:lsdException w:name="Medium Grid 2" w:uiPriority="68"/>
-    <w:lsdException w:name="Medium Grid 3" w:uiPriority="69"/>
-    <w:lsdException w:name="Dark List" w:uiPriority="70"/>
-    <w:lsdException w:name="Colorful Shading" w:uiPriority="71"/>
-    <w:lsdException w:name="Colorful List" w:uiPriority="72"/>
-    <w:lsdException w:name="Colorful Grid" w:uiPriority="73"/>
-    <w:lsdException w:name="Light Shading Accent 1" w:uiPriority="60"/>
-    <w:lsdException w:name="Light List Accent 1" w:uiPriority="61"/>
-    <w:lsdException w:name="Light Grid Accent 1" w:uiPriority="62"/>
-    <w:lsdException w:name="Medium Shading 1 Accent 1" w:uiPriority="63"/>
-    <w:lsdException w:name="Medium Shading 2 Accent 1" w:uiPriority="64"/>
-    <w:lsdException w:name="Medium List 1 Accent 1" w:uiPriority="65"/>
-    <w:lsdException w:name="Revision" w:semiHidden="1"/>
-    <w:lsdException w:name="List Paragraph" w:uiPriority="34" w:qFormat="1"/>
-    <w:lsdException w:name="Quote" w:uiPriority="29" w:qFormat="1"/>
-    <w:lsdException w:name="Intense Quote" w:uiPriority="30" w:qFormat="1"/>
-    <w:lsdException w:name="Medium List 2 Accent 1" w:uiPriority="66"/>
-    <w:lsdException w:name="Medium Grid 1 Accent 1" w:uiPriority="67"/>
-    <w:lsdException w:name="Medium Grid 2 Accent 1" w:uiPriority="68"/>
-    <w:lsdException w:name="Medium Grid 3 Accent 1" w:uiPriority="69"/>
-    <w:lsdException w:name="Dark List Accent 1" w:uiPriority="70"/>
-    <w:lsdException w:name="Colorful Shading Accent 1" w:uiPriority="71"/>
-    <w:lsdException w:name="Colorful List Accent 1" w:uiPriority="72"/>
-    <w:lsdException w:name="Colorful Grid Accent 1" w:uiPriority="73"/>
-    <w:lsdException w:name="Light Shading Accent 2" w:uiPriority="60"/>
-    <w:lsdException w:name="Light List Accent 2" w:uiPriority="61"/>
-    <w:lsdException w:name="Light Grid Accent 2" w:uiPriority="62"/>
-    <w:lsdException w:name="Medium Shading 1 Accent 2" w:uiPriority="63"/>
-    <w:lsdException w:name="Medium Shading 2 Accent 2" w:uiPriority="64"/>
-    <w:lsdException w:name="Medium List 1 Accent 2" w:uiPriority="65"/>
-    <w:lsdException w:name="Medium List 2 Accent 2" w:uiPriority="66"/>
-    <w:lsdException w:name="Medium Grid 1 Accent 2" w:uiPriority="67"/>
-    <w:lsdException w:name="Medium Grid 2 Accent 2" w:uiPriority="68"/>
-    <w:lsdException w:name="Medium Grid 3 Accent 2" w:uiPriority="69"/>
-    <w:lsdException w:name="Dark List Accent 2" w:uiPriority="70"/>
-    <w:lsdException w:name="Colorful Shading Accent 2" w:uiPriority="71"/>
-    <w:lsdException w:name="Colorful List Accent 2" w:uiPriority="72"/>
-    <w:lsdException w:name="Colorful Grid Accent 2" w:uiPriority="73"/>
-    <w:lsdException w:name="Light Shading Accent 3" w:uiPriority="60"/>
-    <w:lsdException w:name="Light List Accent 3" w:uiPriority="61"/>
-    <w:lsdException w:name="Light Grid Accent 3" w:uiPriority="62"/>
-    <w:lsdException w:name="Medium Shading 1 Accent 3" w:uiPriority="63"/>
-    <w:lsdException w:name="Medium Shading 2 Accent 3" w:uiPriority="64"/>
-    <w:lsdException w:name="Medium List 1 Accent 3" w:uiPriority="65"/>
-    <w:lsdException w:name="Medium List 2 Accent 3" w:uiPriority="66"/>
-    <w:lsdException w:name="Medium Grid 1 Accent 3" w:uiPriority="67"/>
-    <w:lsdException w:name="Medium Grid 2 Accent 3" w:uiPriority="68"/>
-    <w:lsdException w:name="Medium Grid 3 Accent 3" w:uiPriority="69"/>
-    <w:lsdException w:name="Dark List Accent 3" w:uiPriority="70"/>
-    <w:lsdException w:name="Colorful Shading Accent 3" w:uiPriority="71"/>
-    <w:lsdException w:name="Colorful List Accent 3" w:uiPriority="72"/>
-    <w:lsdException w:name="Colorful Grid Accent 3" w:uiPriority="73"/>
-    <w:lsdException w:name="Light Shading Accent 4" w:uiPriority="60"/>
-    <w:lsdException w:name="Light List Accent 4" w:uiPriority="61"/>
-    <w:lsdException w:name="Light Grid Accent 4" w:uiPriority="62"/>
-    <w:lsdException w:name="Medium Shading 1 Accent 4" w:uiPriority="63"/>
-    <w:lsdException w:name="Medium Shading 2 Accent 4" w:uiPriority="64"/>
-    <w:lsdException w:name="Medium List 1 Accent 4" w:uiPriority="65"/>
-    <w:lsdException w:name="Medium List 2 Accent 4" w:uiPriority="66"/>
-    <w:lsdException w:name="Medium Grid 1 Accent 4" w:uiPriority="67"/>
-    <w:lsdException w:name="Medium Grid 2 Accent 4" w:uiPriority="68"/>
-    <w:lsdException w:name="Medium Grid 3 Accent 4" w:uiPriority="69"/>
-    <w:lsdException w:name="Dark List Accent 4" w:uiPriority="70"/>
-    <w:lsdException w:name="Colorful Shading Accent 4" w:uiPriority="71"/>
-    <w:lsdException w:name="Colorful List Accent 4" w:uiPriority="72"/>
-    <w:lsdException w:name="Colorful Grid Accent 4" w:uiPriority="73"/>
-    <w:lsdException w:name="Light Shading Accent 5" w:uiPriority="60"/>
-    <w:lsdException w:name="Light List Accent 5" w:uiPriority="61"/>
-    <w:lsdException w:name="Light Grid Accent 5" w:uiPriority="62"/>
-    <w:lsdException w:name="Medium Shading 1 Accent 5" w:uiPriority="63"/>
-    <w:lsdException w:name="Medium Shading 2 Accent 5" w:uiPriority="64"/>
-    <w:lsdException w:name="Medium List 1 Accent 5" w:uiPriority="65"/>
-    <w:lsdException w:name="Medium List 2 Accent 5" w:uiPriority="66"/>
-    <w:lsdException w:name="Medium Grid 1 Accent 5" w:uiPriority="67"/>
-    <w:lsdException w:name="Medium Grid 2 Accent 5" w:uiPriority="68"/>
-    <w:lsdException w:name="Medium Grid 3 Accent 5" w:uiPriority="69"/>
-    <w:lsdException w:name="Dark List Accent 5" w:uiPriority="70"/>
-    <w:lsdException w:name="Colorful Shading Accent 5" w:uiPriority="71"/>
-    <w:lsdException w:name="Colorful List Accent 5" w:uiPriority="72"/>
-    <w:lsdException w:name="Colorful Grid Accent 5" w:uiPriority="73"/>
-    <w:lsdException w:name="Light Shading Accent 6" w:uiPriority="60"/>
-    <w:lsdException w:name="Light List Accent 6" w:uiPriority="61"/>
-    <w:lsdException w:name="Light Grid Accent 6" w:uiPriority="62"/>
-    <w:lsdException w:name="Medium Shading 1 Accent 6" w:uiPriority="63"/>
-    <w:lsdException w:name="Medium Shading 2 Accent 6" w:uiPriority="64"/>
-    <w:lsdException w:name="Medium List 1 Accent 6" w:uiPriority="65"/>
-    <w:lsdException w:name="Medium List 2 Accent 6" w:uiPriority="66"/>
-    <w:lsdException w:name="Medium Grid 1 Accent 6" w:uiPriority="67"/>
-    <w:lsdException w:name="Medium Grid 2 Accent 6" w:uiPriority="68"/>
-    <w:lsdException w:name="Medium Grid 3 Accent 6" w:uiPriority="69"/>
-    <w:lsdException w:name="Dark List Accent 6" w:uiPriority="70"/>
-    <w:lsdException w:name="Colorful Shading Accent 6" w:uiPriority="71"/>
-    <w:lsdException w:name="Colorful List Accent 6" w:uiPriority="72"/>
-    <w:lsdException w:name="Colorful Grid Accent 6" w:uiPriority="73"/>
-    <w:lsdException w:name="Subtle Emphasis" w:uiPriority="19" w:qFormat="1"/>
-    <w:lsdException w:name="Intense Emphasis" w:uiPriority="21" w:qFormat="1"/>
-    <w:lsdException w:name="Subtle Reference" w:uiPriority="31" w:qFormat="1"/>
-    <w:lsdException w:name="Intense Reference" w:uiPriority="32" w:qFormat="1"/>
-    <w:lsdException w:name="Book Title" w:uiPriority="33" w:qFormat="1"/>
-    <w:lsdException w:name="Bibliography" w:semiHidden="1" w:uiPriority="37" w:unhideWhenUsed="1"/>
-    <w:lsdException w:name="TOC Heading" w:semiHidden="1" w:uiPriority="39" w:unhideWhenUsed="1" w:qFormat="1"/>
-    <w:lsdException w:name="Plain Table 1" w:uiPriority="41"/>
-    <w:lsdException w:name="Plain Table 2" w:uiPriority="42"/>
-    <w:lsdException w:name="Plain Table 3" w:uiPriority="43"/>
-    <w:lsdException w:name="Plain Table 4" w:uiPriority="44"/>
-    <w:lsdException w:name="Plain Table 5" w:uiPriority="45"/>
-    <w:lsdException w:name="Grid Table Light" w:uiPriority="40"/>
-    <w:lsdException w:name="Grid Table 1 Light" w:uiPriority="46"/>
-    <w:lsdException w:name="Grid Table 2" w:uiPriority="47"/>
-    <w:lsdException w:name="Grid Table 3" w:uiPriority="48"/>
-    <w:lsdException w:name="Grid Table 4" w:uiPriority="49"/>
-    <w:lsdException w:name="Grid Table 5 Dark" w:uiPriority="50"/>
-    <w:lsdException w:name="Grid Table 6 Colorful" w:uiPriority="51"/>
-    <w:lsdException w:name="Grid Table 7 Colorful" w:uiPriority="52"/>
-    <w:lsdException w:name="Grid Table 1 Light Accent 1" w:uiPriority="46"/>
-    <w:lsdException w:name="Grid Table 2 Accent 1" w:uiPriority="47"/>
-    <w:lsdException w:name="Grid Table 3 Accent 1" w:uiPriority="48"/>
-    <w:lsdException w:name="Grid Table 4 Accent 1" w:uiPriority="49"/>
-    <w:lsdException w:name="Grid Table 5 Dark Accent 1" w:uiPriority="50"/>
-    <w:lsdException w:name="Grid Table 6 Colorful Accent 1" w:uiPriority="51"/>
-    <w:lsdException w:name="Grid Table 7 Colorful Accent 1" w:uiPriority="52"/>
-    <w:lsdException w:name="Grid Table 1 Light Accent 2" w:uiPriority="46"/>
-    <w:lsdException w:name="Grid Table 2 Accent 2" w:uiPriority="47"/>
-    <w:lsdException w:name="Grid Table 3 Accent 2" w:uiPriority="48"/>
-    <w:lsdException w:name="Grid Table 4 Accent 2" w:uiPriority="49"/>
-    <w:lsdException w:name="Grid Table 5 Dark Accent 2" w:uiPriority="50"/>
-    <w:lsdException w:name="Grid Table 6 Colorful Accent 2" w:uiPriority="51"/>
-    <w:lsdException w:name="Grid Table 7 Colorful Accent 2" w:uiPriority="52"/>
-    <w:lsdException w:name="Grid Table 1 Light Accent 3" w:uiPriority="46"/>
-    <w:lsdException w:name="Grid Table 2 Accent 3" w:uiPriority="47"/>
-    <w:lsdException w:name="Grid Table 3 Accent 3" w:uiPriority="48"/>
-    <w:lsdException w:name="Grid Table 4 Accent 3" w:uiPriority="49"/>
-    <w:lsdException w:name="Grid Table 5 Dark Accent 3" w:uiPriority="50"/>
-    <w:lsdException w:name="Grid Table 6 Colorful Accent 3" w:uiPriority="51"/>
-    <w:lsdException w:name="Grid Table 7 Colorful Accent 3" w:uiPriority="52"/>
-    <w:lsdException w:name="Grid Table 1 Light Accent 4" w:uiPriority="46"/>
-    <w:lsdException w:name="Grid Table 2 Accent 4" w:uiPriority="47"/>
-    <w:lsdException w:name="Grid Table 3 Accent 4" w:uiPriority="48"/>
-    <w:lsdException w:name="Grid Table 4 Accent 4" w:uiPriority="49"/>
-    <w:lsdException w:name="Grid Table 5 Dark Accent 4" w:uiPriority="50"/>
-    <w:lsdException w:name="Grid Table 6 Colorful Accent 4" w:uiPriority="51"/>
-    <w:lsdException w:name="Grid Table 7 Colorful Accent 4" w:uiPriority="52"/>
-    <w:lsdException w:name="Grid Table 1 Light Accent 5" w:uiPriority="46"/>
-    <w:lsdException w:name="Grid Table 2 Accent 5" w:uiPriority="47"/>
-    <w:lsdException w:name="Grid Table 3 Accent 5" w:uiPriority="48"/>
-    <w:lsdException w:name="Grid Table 4 Accent 5" w:uiPriority="49"/>
-    <w:lsdException w:name="Grid Table 5 Dark Accent 5" w:uiPriority="50"/>
-    <w:lsdException w:name="Grid Table 6 Colorful Accent 5" w:uiPriority="51"/>
-    <w:lsdException w:name="Grid Table 7 Colorful Accent 5" w:uiPriority="52"/>
-    <w:lsdException w:name="Grid Table 1 Light Accent 6" w:uiPriority="46"/>
-    <w:lsdException w:name="Grid Table 2 Accent 6" w:uiPriority="47"/>
-    <w:lsdException w:name="Grid Table 3 Accent 6" w:uiPriority="48"/>
-    <w:lsdException w:name="Grid Table 4 Accent 6" w:uiPriority="49"/>
-    <w:lsdException w:name="Grid Table 5 Dark Accent 6" w:uiPriority="50"/>
-    <w:lsdException w:name="Grid Table 6 Colorful Accent 6" w:uiPriority="51"/>
-    <w:lsdException w:name="Grid Table 7 Colorful Accent 6" w:uiPriority="52"/>
-    <w:lsdException w:name="List Table 1 Light" w:uiPriority="46"/>
-    <w:lsdException w:name="List Table 2" w:uiPriority="47"/>
-    <w:lsdException w:name="List Table 3" w:uiPriority="48"/>
-    <w:lsdException w:name="List Table 4" w:uiPriority="49"/>
-    <w:lsdException w:name="List Table 5 Dark" w:uiPriority="50"/>
-    <w:lsdException w:name="List Table 6 Colorful" w:uiPriority="51"/>
-    <w:lsdException w:name="List Table 7 Colorful" w:uiPriority="52"/>
-    <w:lsdException w:name="List Table 1 Light Accent 1" w:uiPriority="46"/>
-    <w:lsdException w:name="List Table 2 Accent 1" w:uiPriority="47"/>
-    <w:lsdException w:name="List Table 3 Accent 1" w:uiPriority="48"/>
-    <w:lsdException w:name="List Table 4 Accent 1" w:uiPriority="49"/>
-    <w:lsdException w:name="List Table 5 Dark Accent 1" w:uiPriority="50"/>
-    <w:lsdException w:name="List Table 6 Colorful Accent 1" w:uiPriority="51"/>
-    <w:lsdException w:name="List Table 7 Colorful Accent 1" w:uiPriority="52"/>
-    <w:lsdException w:name="List Table 1 Light Accent 2" w:uiPriority="46"/>
-    <w:lsdException w:name="List Table 2 Accent 2" w:uiPriority="47"/>
-    <w:lsdException w:name="List Table 3 Accent 2" w:uiPriority="48"/>
-    <w:lsdException w:name="List Table 4 Accent 2" w:uiPriority="49"/>
-    <w:lsdException w:name="List Table 5 Dark Accent 2" w:uiPriority="50"/>
-    <w:lsdException w:name="List Table 6 Colorful Accent 2" w:uiPriority="51"/>
-    <w:lsdException w:name="List Table 7 Colorful Accent 2" w:uiPriority="52"/>
-    <w:lsdException w:name="List Table 1 Light Accent 3" w:uiPriority="46"/>
-    <w:lsdException w:name="List Table 2 Accent 3" w:uiPriority="47"/>
-    <w:lsdException w:name="List Table 3 Accent 3" w:uiPriority="48"/>
-    <w:lsdException w:name="List Table 4 Accent 3" w:uiPriority="49"/>
-    <w:lsdException w:name="List Table 5 Dark Accent 3" w:uiPriority="50"/>
-    <w:lsdException w:name="List Table 6 Colorful Accent 3" w:uiPriority="51"/>
-    <w:lsdException w:name="List Table 7 Colorful Accent 3" w:uiPriority="52"/>
-    <w:lsdException w:name="List Table 1 Light Accent 4" w:uiPriority="46"/>
-    <w:lsdException w:name="List Table 2 Accent 4" w:uiPriority="47"/>
-    <w:lsdException w:name="List Table 3 Accent 4" w:uiPriority="48"/>
-    <w:lsdException w:name="List Table 4 Accent 4" w:uiPriority="49"/>
-    <w:lsdException w:name="List Table 5 Dark Accent 4" w:uiPriority="50"/>
-    <w:lsdException w:name="List Table 6 Colorful Accent 4" w:uiPriority="51"/>
-    <w:lsdException w:name="List Table 7 Colorful Accent 4" w:uiPriority="52"/>
-    <w:lsdException w:name="List Table 1 Light Accent 5" w:uiPriority="46"/>
-    <w:lsdException w:name="List Table 2 Accent 5" w:uiPriority="47"/>
-    <w:lsdException w:name="List Table 3 Accent 5" w:uiPriority="48"/>
-    <w:lsdException w:name="List Table 4 Accent 5" w:uiPriority="49"/>
-    <w:lsdException w:name="List Table 5 Dark Accent 5" w:uiPriority="50"/>
-    <w:lsdException w:name="List Table 6 Colorful Accent 5" w:uiPriority="51"/>
-    <w:lsdException w:name="List Table 7 Colorful Accent 5" w:uiPriority="52"/>
-    <w:lsdException w:name="List Table 1 Light Accent 6" w:uiPriority="46"/>
-    <w:lsdException w:name="List Table 2 Accent 6" w:uiPriority="47"/>
-    <w:lsdException w:name="List Table 3 Accent 6" w:uiPriority="48"/>
-    <w:lsdException w:name="List Table 4 Accent 6" w:uiPriority="49"/>
-    <w:lsdException w:name="List Table 5 Dark Accent 6" w:uiPriority="50"/>
-    <w:lsdException w:name="List Table 6 Colorful Accent 6" w:uiPriority="51"/>
-    <w:lsdException w:name="List Table 7 Colorful Accent 6" w:uiPriority="52"/>
+  <w:latentStyles w:defLockedState="0" w:defUIPriority="99" w:defSemiHidden="1" w:defUnhideWhenUsed="1" w:defQFormat="0" w:count="267">
+    <w:lsdException w:name="Normal" w:semiHidden="0" w:uiPriority="0" w:unhideWhenUsed="0" w:qFormat="1"/>
+    <w:lsdException w:name="heading 1" w:semiHidden="0" w:uiPriority="9" w:unhideWhenUsed="0" w:qFormat="1"/>
+    <w:lsdException w:name="heading 2" w:uiPriority="9" w:qFormat="1"/>
+    <w:lsdException w:name="heading 3" w:uiPriority="9" w:qFormat="1"/>
+    <w:lsdException w:name="heading 4" w:uiPriority="9" w:qFormat="1"/>
+    <w:lsdException w:name="heading 5" w:uiPriority="9" w:qFormat="1"/>
+    <w:lsdException w:name="heading 6" w:uiPriority="9" w:qFormat="1"/>
+    <w:lsdException w:name="heading 7" w:uiPriority="9" w:qFormat="1"/>
+    <w:lsdException w:name="heading 8" w:uiPriority="9" w:qFormat="1"/>
+    <w:lsdException w:name="heading 9" w:uiPriority="9" w:qFormat="1"/>
+    <w:lsdException w:name="toc 1" w:uiPriority="39"/>
+    <w:lsdException w:name="toc 2" w:uiPriority="39"/>
+    <w:lsdException w:name="toc 3" w:uiPriority="39"/>
+    <w:lsdException w:name="toc 4" w:uiPriority="39"/>
+    <w:lsdException w:name="toc 5" w:uiPriority="39"/>
+    <w:lsdException w:name="toc 6" w:uiPriority="39"/>
+    <w:lsdException w:name="toc 7" w:uiPriority="39"/>
+    <w:lsdException w:name="toc 8" w:uiPriority="39"/>
+    <w:lsdException w:name="toc 9" w:uiPriority="39"/>
+    <w:lsdException w:name="caption" w:uiPriority="35" w:qFormat="1"/>
+    <w:lsdException w:name="Title" w:semiHidden="0" w:uiPriority="10" w:unhideWhenUsed="0" w:qFormat="1"/>
+    <w:lsdException w:name="Default Paragraph Font" w:uiPriority="1"/>
+    <w:lsdException w:name="Subtitle" w:semiHidden="0" w:uiPriority="11" w:unhideWhenUsed="0" w:qFormat="1"/>
+    <w:lsdException w:name="Strong" w:semiHidden="0" w:uiPriority="22" w:unhideWhenUsed="0" w:qFormat="1"/>
+    <w:lsdException w:name="Emphasis" w:semiHidden="0" w:uiPriority="20" w:unhideWhenUsed="0" w:qFormat="1"/>
+    <w:lsdException w:name="Table Grid" w:semiHidden="0" w:uiPriority="59" w:unhideWhenUsed="0"/>
+    <w:lsdException w:name="Placeholder Text" w:unhideWhenUsed="0"/>
+    <w:lsdException w:name="No Spacing" w:semiHidden="0" w:uiPriority="1" w:unhideWhenUsed="0" w:qFormat="1"/>
+    <w:lsdException w:name="Light Shading" w:semiHidden="0" w:uiPriority="60" w:unhideWhenUsed="0"/>
+    <w:lsdException w:name="Light List" w:semiHidden="0" w:uiPriority="61" w:unhideWhenUsed="0"/>
+    <w:lsdException w:name="Light Grid" w:semiHidden="0" w:uiPriority="62" w:unhideWhenUsed="0"/>
+    <w:lsdException w:name="Medium Shading 1" w:semiHidden="0" w:uiPriority="63" w:unhideWhenUsed="0"/>
+    <w:lsdException w:name="Medium Shading 2" w:semiHidden="0" w:uiPriority="64" w:unhideWhenUsed="0"/>
+    <w:lsdException w:name="Medium List 1" w:semiHidden="0" w:uiPriority="65" w:unhideWhenUsed="0"/>
+    <w:lsdException w:name="Medium List 2" w:semiHidden="0" w:uiPriority="66" w:unhideWhenUsed="0"/>
+    <w:lsdException w:name="Medium Grid 1" w:semiHidden="0" w:uiPriority="67" w:unhideWhenUsed="0"/>
+    <w:lsdException w:name="Medium Grid 2" w:semiHidden="0" w:uiPriority="68" w:unhideWhenUsed="0"/>
+    <w:lsdException w:name="Medium Grid 3" w:semiHidden="0" w:uiPriority="69" w:unhideWhenUsed="0"/>
+    <w:lsdException w:name="Dark List" w:semiHidden="0" w:uiPriority="70" w:unhideWhenUsed="0"/>
+    <w:lsdException w:name="Colorful Shading" w:semiHidden="0" w:uiPriority="71" w:unhideWhenUsed="0"/>
+    <w:lsdException w:name="Colorful List" w:semiHidden="0" w:uiPriority="72" w:unhideWhenUsed="0"/>
+    <w:lsdException w:name="Colorful Grid" w:semiHidden="0" w:uiPriority="73" w:unhideWhenUsed="0"/>
+    <w:lsdException w:name="Light Shading Accent 1" w:semiHidden="0" w:uiPriority="60" w:unhideWhenUsed="0"/>
+    <w:lsdException w:name="Light List Accent 1" w:semiHidden="0" w:uiPriority="61" w:unhideWhenUsed="0"/>
+    <w:lsdException w:name="Light Grid Accent 1" w:semiHidden="0" w:uiPriority="62" w:unhideWhenUsed="0"/>
+    <w:lsdException w:name="Medium Shading 1 Accent 1" w:semiHidden="0" w:uiPriority="63" w:unhideWhenUsed="0"/>
+    <w:lsdException w:name="Medium Shading 2 Accent 1" w:semiHidden="0" w:uiPriority="64" w:unhideWhenUsed="0"/>
+    <w:lsdException w:name="Medium List 1 Accent 1" w:semiHidden="0" w:uiPriority="65" w:unhideWhenUsed="0"/>
+    <w:lsdException w:name="Revision" w:unhideWhenUsed="0"/>
+    <w:lsdException w:name="List Paragraph" w:semiHidden="0" w:uiPriority="34" w:unhideWhenUsed="0" w:qFormat="1"/>
+    <w:lsdException w:name="Quote" w:semiHidden="0" w:uiPriority="29" w:unhideWhenUsed="0" w:qFormat="1"/>
+    <w:lsdException w:name="Intense Quote" w:semiHidden="0" w:uiPriority="30" w:unhideWhenUsed="0" w:qFormat="1"/>
+    <w:lsdException w:name="Medium List 2 Accent 1" w:semiHidden="0" w:uiPriority="66" w:unhideWhenUsed="0"/>
+    <w:lsdException w:name="Medium Grid 1 Accent 1" w:semiHidden="0" w:uiPriority="67" w:unhideWhenUsed="0"/>
+    <w:lsdException w:name="Medium Grid 2 Accent 1" w:semiHidden="0" w:uiPriority="68" w:unhideWhenUsed="0"/>
+    <w:lsdException w:name="Medium Grid 3 Accent 1" w:semiHidden="0" w:uiPriority="69" w:unhideWhenUsed="0"/>
+    <w:lsdException w:name="Dark List Accent 1" w:semiHidden="0" w:uiPriority="70" w:unhideWhenUsed="0"/>
+    <w:lsdException w:name="Colorful Shading Accent 1" w:semiHidden="0" w:uiPriority="71" w:unhideWhenUsed="0"/>
+    <w:lsdException w:name="Colorful List Accent 1" w:semiHidden="0" w:uiPriority="72" w:unhideWhenUsed="0"/>
+    <w:lsdException w:name="Colorful Grid Accent 1" w:semiHidden="0" w:uiPriority="73" w:unhideWhenUsed="0"/>
+    <w:lsdException w:name="Light Shading Accent 2" w:semiHidden="0" w:uiPriority="60" w:unhideWhenUsed="0"/>
+    <w:lsdException w:name="Light List Accent 2" w:semiHidden="0" w:uiPriority="61" w:unhideWhenUsed="0"/>
+    <w:lsdException w:name="Light Grid Accent 2" w:semiHidden="0" w:uiPriority="62" w:unhideWhenUsed="0"/>
+    <w:lsdException w:name="Medium Shading 1 Accent 2" w:semiHidden="0" w:uiPriority="63" w:unhideWhenUsed="0"/>
+    <w:lsdException w:name="Medium Shading 2 Accent 2" w:semiHidden="0" w:uiPriority="64" w:unhideWhenUsed="0"/>
+    <w:lsdException w:name="Medium List 1 Accent 2" w:semiHidden="0" w:uiPriority="65" w:unhideWhenUsed="0"/>
+    <w:lsdException w:name="Medium List 2 Accent 2" w:semiHidden="0" w:uiPriority="66" w:unhideWhenUsed="0"/>
+    <w:lsdException w:name="Medium Grid 1 Accent 2" w:semiHidden="0" w:uiPriority="67" w:unhideWhenUsed="0"/>
+    <w:lsdException w:name="Medium Grid 2 Accent 2" w:semiHidden="0" w:uiPriority="68" w:unhideWhenUsed="0"/>
+    <w:lsdException w:name="Medium Grid 3 Accent 2" w:semiHidden="0" w:uiPriority="69" w:unhideWhenUsed="0"/>
+    <w:lsdException w:name="Dark List Accent 2" w:semiHidden="0" w:uiPriority="70" w:unhideWhenUsed="0"/>
+    <w:lsdException w:name="Colorful Shading Accent 2" w:semiHidden="0" w:uiPriority="71" w:unhideWhenUsed="0"/>
+    <w:lsdException w:name="Colorful List Accent 2" w:semiHidden="0" w:uiPriority="72" w:unhideWhenUsed="0"/>
+    <w:lsdException w:name="Colorful Grid Accent 2" w:semiHidden="0" w:uiPriority="73" w:unhideWhenUsed="0"/>
+    <w:lsdException w:name="Light Shading Accent 3" w:semiHidden="0" w:uiPriority="60" w:unhideWhenUsed="0"/>
+    <w:lsdException w:name="Light List Accent 3" w:semiHidden="0" w:uiPriority="61" w:unhideWhenUsed="0"/>
+    <w:lsdException w:name="Light Grid Accent 3" w:semiHidden="0" w:uiPriority="62" w:unhideWhenUsed="0"/>
+    <w:lsdException w:name="Medium Shading 1 Accent 3" w:semiHidden="0" w:uiPriority="63" w:unhideWhenUsed="0"/>
+    <w:lsdException w:name="Medium Shading 2 Accent 3" w:semiHidden="0" w:uiPriority="64" w:unhideWhenUsed="0"/>
+    <w:lsdException w:name="Medium List 1 Accent 3" w:semiHidden="0" w:uiPriority="65" w:unhideWhenUsed="0"/>
+    <w:lsdException w:name="Medium List 2 Accent 3" w:semiHidden="0" w:uiPriority="66" w:unhideWhenUsed="0"/>
+    <w:lsdException w:name="Medium Grid 1 Accent 3" w:semiHidden="0" w:uiPriority="67" w:unhideWhenUsed="0"/>
+    <w:lsdException w:name="Medium Grid 2 Accent 3" w:semiHidden="0" w:uiPriority="68" w:unhideWhenUsed="0"/>
+    <w:lsdException w:name="Medium Grid 3 Accent 3" w:semiHidden="0" w:uiPriority="69" w:unhideWhenUsed="0"/>
+    <w:lsdException w:name="Dark List Accent 3" w:semiHidden="0" w:uiPriority="70" w:unhideWhenUsed="0"/>
+    <w:lsdException w:name="Colorful Shading Accent 3" w:semiHidden="0" w:uiPriority="71" w:unhideWhenUsed="0"/>
+    <w:lsdException w:name="Colorful List Accent 3" w:semiHidden="0" w:uiPriority="72" w:unhideWhenUsed="0"/>
+    <w:lsdException w:name="Colorful Grid Accent 3" w:semiHidden="0" w:uiPriority="73" w:unhideWhenUsed="0"/>
+    <w:lsdException w:name="Light Shading Accent 4" w:semiHidden="0" w:uiPriority="60" w:unhideWhenUsed="0"/>
+    <w:lsdException w:name="Light List Accent 4" w:semiHidden="0" w:uiPriority="61" w:unhideWhenUsed="0"/>
+    <w:lsdException w:name="Light Grid Accent 4" w:semiHidden="0" w:uiPriority="62" w:unhideWhenUsed="0"/>
+    <w:lsdException w:name="Medium Shading 1 Accent 4" w:semiHidden="0" w:uiPriority="63" w:unhideWhenUsed="0"/>
+    <w:lsdException w:name="Medium Shading 2 Accent 4" w:semiHidden="0" w:uiPriority="64" w:unhideWhenUsed="0"/>
+    <w:lsdException w:name="Medium List 1 Accent 4" w:semiHidden="0" w:uiPriority="65" w:unhideWhenUsed="0"/>
+    <w:lsdException w:name="Medium List 2 Accent 4" w:semiHidden="0" w:uiPriority="66" w:unhideWhenUsed="0"/>
+    <w:lsdException w:name="Medium Grid 1 Accent 4" w:semiHidden="0" w:uiPriority="67" w:unhideWhenUsed="0"/>
+    <w:lsdException w:name="Medium Grid 2 Accent 4" w:semiHidden="0" w:uiPriority="68" w:unhideWhenUsed="0"/>
+    <w:lsdException w:name="Medium Grid 3 Accent 4" w:semiHidden="0" w:uiPriority="69" w:unhideWhenUsed="0"/>
+    <w:lsdException w:name="Dark List Accent 4" w:semiHidden="0" w:uiPriority="70" w:unhideWhenUsed="0"/>
+    <w:lsdException w:name="Colorful Shading Accent 4" w:semiHidden="0" w:uiPriority="71" w:unhideWhenUsed="0"/>
+    <w:lsdException w:name="Colorful List Accent 4" w:semiHidden="0" w:uiPriority="72" w:unhideWhenUsed="0"/>
+    <w:lsdException w:name="Colorful Grid Accent 4" w:semiHidden="0" w:uiPriority="73" w:unhideWhenUsed="0"/>
+    <w:lsdException w:name="Light Shading Accent 5" w:semiHidden="0" w:uiPriority="60" w:unhideWhenUsed="0"/>
+    <w:lsdException w:name="Light List Accent 5" w:semiHidden="0" w:uiPriority="61" w:unhideWhenUsed="0"/>
+    <w:lsdException w:name="Light Grid Accent 5" w:semiHidden="0" w:uiPriority="62" w:unhideWhenUsed="0"/>
+    <w:lsdException w:name="Medium Shading 1 Accent 5" w:semiHidden="0" w:uiPriority="63" w:unhideWhenUsed="0"/>
+    <w:lsdException w:name="Medium Shading 2 Accent 5" w:semiHidden="0" w:uiPriority="64" w:unhideWhenUsed="0"/>
+    <w:lsdException w:name="Medium List 1 Accent 5" w:semiHidden="0" w:uiPriority="65" w:unhideWhenUsed="0"/>
+    <w:lsdException w:name="Medium List 2 Accent 5" w:semiHidden="0" w:uiPriority="66" w:unhideWhenUsed="0"/>
+    <w:lsdException w:name="Medium Grid 1 Accent 5" w:semiHidden="0" w:uiPriority="67" w:unhideWhenUsed="0"/>
+    <w:lsdException w:name="Medium Grid 2 Accent 5" w:semiHidden="0" w:uiPriority="68" w:unhideWhenUsed="0"/>
+    <w:lsdException w:name="Medium Grid 3 Accent 5" w:semiHidden="0" w:uiPriority="69" w:unhideWhenUsed="0"/>
+    <w:lsdException w:name="Dark List Accent 5" w:semiHidden="0" w:uiPriority="70" w:unhideWhenUsed="0"/>
+    <w:lsdException w:name="Colorful Shading Accent 5" w:semiHidden="0" w:uiPriority="71" w:unhideWhenUsed="0"/>
+    <w:lsdException w:name="Colorful List Accent 5" w:semiHidden="0" w:uiPriority="72" w:unhideWhenUsed="0"/>
+    <w:lsdException w:name="Colorful Grid Accent 5" w:semiHidden="0" w:uiPriority="73" w:unhideWhenUsed="0"/>
+    <w:lsdException w:name="Light Shading Accent 6" w:semiHidden="0" w:uiPriority="60" w:unhideWhenUsed="0"/>
+    <w:lsdException w:name="Light List Accent 6" w:semiHidden="0" w:uiPriority="61" w:unhideWhenUsed="0"/>
+    <w:lsdException w:name="Light Grid Accent 6" w:semiHidden="0" w:uiPriority="62" w:unhideWhenUsed="0"/>
+    <w:lsdException w:name="Medium Shading 1 Accent 6" w:semiHidden="0" w:uiPriority="63" w:unhideWhenUsed="0"/>
+    <w:lsdException w:name="Medium Shading 2 Accent 6" w:semiHidden="0" w:uiPriority="64" w:unhideWhenUsed="0"/>
+    <w:lsdException w:name="Medium List 1 Accent 6" w:semiHidden="0" w:uiPriority="65" w:unhideWhenUsed="0"/>
+    <w:lsdException w:name="Medium List 2 Accent 6" w:semiHidden="0" w:uiPriority="66" w:unhideWhenUsed="0"/>
+    <w:lsdException w:name="Medium Grid 1 Accent 6" w:semiHidden="0" w:uiPriority="67" w:unhideWhenUsed="0"/>
+    <w:lsdException w:name="Medium Grid 2 Accent 6" w:semiHidden="0" w:uiPriority="68" w:unhideWhenUsed="0"/>
+    <w:lsdException w:name="Medium Grid 3 Accent 6" w:semiHidden="0" w:uiPriority="69" w:unhideWhenUsed="0"/>
+    <w:lsdException w:name="Dark List Accent 6" w:semiHidden="0" w:uiPriority="70" w:unhideWhenUsed="0"/>
+    <w:lsdException w:name="Colorful Shading Accent 6" w:semiHidden="0" w:uiPriority="71" w:unhideWhenUsed="0"/>
+    <w:lsdException w:name="Colorful List Accent 6" w:semiHidden="0" w:uiPriority="72" w:unhideWhenUsed="0"/>
+    <w:lsdException w:name="Colorful Grid Accent 6" w:semiHidden="0" w:uiPriority="73" w:unhideWhenUsed="0"/>
+    <w:lsdException w:name="Subtle Emphasis" w:semiHidden="0" w:uiPriority="19" w:unhideWhenUsed="0" w:qFormat="1"/>
+    <w:lsdException w:name="Intense Emphasis" w:semiHidden="0" w:uiPriority="21" w:unhideWhenUsed="0" w:qFormat="1"/>
+    <w:lsdException w:name="Subtle Reference" w:semiHidden="0" w:uiPriority="31" w:unhideWhenUsed="0" w:qFormat="1"/>
+    <w:lsdException w:name="Intense Reference" w:semiHidden="0" w:uiPriority="32" w:unhideWhenUsed="0" w:qFormat="1"/>
+    <w:lsdException w:name="Book Title" w:semiHidden="0" w:uiPriority="33" w:unhideWhenUsed="0" w:qFormat="1"/>
+    <w:lsdException w:name="Bibliography" w:uiPriority="37"/>
+    <w:lsdException w:name="TOC Heading" w:uiPriority="39" w:qFormat="1"/>
   </w:latentStyles>
   <w:style w:type="paragraph" w:default="1" w:styleId="Normale">
     <w:name w:val="Normal"/>
@@ -3721,6 +4561,196 @@
       <w:szCs w:val="22"/>
       <w:lang w:eastAsia="en-US"/>
     </w:rPr>
+  </w:style>
+  <w:style w:type="character" w:default="1" w:styleId="Carpredefinitoparagrafo">
+    <w:name w:val="Default Paragraph Font"/>
+    <w:uiPriority w:val="1"/>
+    <w:semiHidden/>
+    <w:unhideWhenUsed/>
+  </w:style>
+  <w:style w:type="table" w:default="1" w:styleId="Tabellanormale">
+    <w:name w:val="Normal Table"/>
+    <w:uiPriority w:val="99"/>
+    <w:semiHidden/>
+    <w:unhideWhenUsed/>
+    <w:tblPr>
+      <w:tblInd w:w="0" w:type="dxa"/>
+      <w:tblCellMar>
+        <w:top w:w="0" w:type="dxa"/>
+        <w:left w:w="108" w:type="dxa"/>
+        <w:bottom w:w="0" w:type="dxa"/>
+        <w:right w:w="108" w:type="dxa"/>
+      </w:tblCellMar>
+    </w:tblPr>
+  </w:style>
+  <w:style w:type="numbering" w:default="1" w:styleId="Nessunelenco">
+    <w:name w:val="No List"/>
+    <w:uiPriority w:val="99"/>
+    <w:semiHidden/>
+    <w:unhideWhenUsed/>
+  </w:style>
+</w:styles>
+</file>
+
+<file path=word/stylesWithEffects.xml><?xml version="1.0" encoding="utf-8"?>
+<w:styles xmlns:wpc="http://schemas.microsoft.com/office/word/2010/wordprocessingCanvas" xmlns:mc="http://schemas.openxmlformats.org/markup-compatibility/2006" xmlns:o="urn:schemas-microsoft-com:office:office" xmlns:r="http://schemas.openxmlformats.org/officeDocument/2006/relationships" xmlns:m="http://schemas.openxmlformats.org/officeDocument/2006/math" xmlns:v="urn:schemas-microsoft-com:vml" xmlns:wp14="http://schemas.microsoft.com/office/word/2010/wordprocessingDrawing" xmlns:wp="http://schemas.openxmlformats.org/drawingml/2006/wordprocessingDrawing" xmlns:w10="urn:schemas-microsoft-com:office:word" xmlns:w="http://schemas.openxmlformats.org/wordprocessingml/2006/main" xmlns:w14="http://schemas.microsoft.com/office/word/2010/wordml" xmlns:wpg="http://schemas.microsoft.com/office/word/2010/wordprocessingGroup" xmlns:wpi="http://schemas.microsoft.com/office/word/2010/wordprocessingInk" xmlns:wne="http://schemas.microsoft.com/office/word/2006/wordml" xmlns:wps="http://schemas.microsoft.com/office/word/2010/wordprocessingShape" mc:Ignorable="w14 wp14">
+  <w:docDefaults>
+    <w:rPrDefault>
+      <w:rPr>
+        <w:rFonts w:asciiTheme="minorHAnsi" w:eastAsiaTheme="minorEastAsia" w:hAnsiTheme="minorHAnsi" w:cstheme="minorBidi"/>
+        <w:sz w:val="22"/>
+        <w:szCs w:val="22"/>
+        <w:lang w:val="it-IT" w:eastAsia="it-IT" w:bidi="ar-SA"/>
+      </w:rPr>
+    </w:rPrDefault>
+    <w:pPrDefault>
+      <w:pPr>
+        <w:spacing w:after="200" w:line="276" w:lineRule="auto"/>
+      </w:pPr>
+    </w:pPrDefault>
+  </w:docDefaults>
+  <w:latentStyles w:defLockedState="0" w:defUIPriority="99" w:defSemiHidden="1" w:defUnhideWhenUsed="1" w:defQFormat="0" w:count="267">
+    <w:lsdException w:name="Normal" w:semiHidden="0" w:uiPriority="0" w:unhideWhenUsed="0" w:qFormat="1"/>
+    <w:lsdException w:name="heading 1" w:semiHidden="0" w:uiPriority="9" w:unhideWhenUsed="0" w:qFormat="1"/>
+    <w:lsdException w:name="heading 2" w:uiPriority="9" w:qFormat="1"/>
+    <w:lsdException w:name="heading 3" w:uiPriority="9" w:qFormat="1"/>
+    <w:lsdException w:name="heading 4" w:uiPriority="9" w:qFormat="1"/>
+    <w:lsdException w:name="heading 5" w:uiPriority="9" w:qFormat="1"/>
+    <w:lsdException w:name="heading 6" w:uiPriority="9" w:qFormat="1"/>
+    <w:lsdException w:name="heading 7" w:uiPriority="9" w:qFormat="1"/>
+    <w:lsdException w:name="heading 8" w:uiPriority="9" w:qFormat="1"/>
+    <w:lsdException w:name="heading 9" w:uiPriority="9" w:qFormat="1"/>
+    <w:lsdException w:name="toc 1" w:uiPriority="39"/>
+    <w:lsdException w:name="toc 2" w:uiPriority="39"/>
+    <w:lsdException w:name="toc 3" w:uiPriority="39"/>
+    <w:lsdException w:name="toc 4" w:uiPriority="39"/>
+    <w:lsdException w:name="toc 5" w:uiPriority="39"/>
+    <w:lsdException w:name="toc 6" w:uiPriority="39"/>
+    <w:lsdException w:name="toc 7" w:uiPriority="39"/>
+    <w:lsdException w:name="toc 8" w:uiPriority="39"/>
+    <w:lsdException w:name="toc 9" w:uiPriority="39"/>
+    <w:lsdException w:name="caption" w:uiPriority="35" w:qFormat="1"/>
+    <w:lsdException w:name="Title" w:semiHidden="0" w:uiPriority="10" w:unhideWhenUsed="0" w:qFormat="1"/>
+    <w:lsdException w:name="Default Paragraph Font" w:uiPriority="1"/>
+    <w:lsdException w:name="Subtitle" w:semiHidden="0" w:uiPriority="11" w:unhideWhenUsed="0" w:qFormat="1"/>
+    <w:lsdException w:name="Strong" w:semiHidden="0" w:uiPriority="22" w:unhideWhenUsed="0" w:qFormat="1"/>
+    <w:lsdException w:name="Emphasis" w:semiHidden="0" w:uiPriority="20" w:unhideWhenUsed="0" w:qFormat="1"/>
+    <w:lsdException w:name="Table Grid" w:semiHidden="0" w:uiPriority="59" w:unhideWhenUsed="0"/>
+    <w:lsdException w:name="Placeholder Text" w:unhideWhenUsed="0"/>
+    <w:lsdException w:name="No Spacing" w:semiHidden="0" w:uiPriority="1" w:unhideWhenUsed="0" w:qFormat="1"/>
+    <w:lsdException w:name="Light Shading" w:semiHidden="0" w:uiPriority="60" w:unhideWhenUsed="0"/>
+    <w:lsdException w:name="Light List" w:semiHidden="0" w:uiPriority="61" w:unhideWhenUsed="0"/>
+    <w:lsdException w:name="Light Grid" w:semiHidden="0" w:uiPriority="62" w:unhideWhenUsed="0"/>
+    <w:lsdException w:name="Medium Shading 1" w:semiHidden="0" w:uiPriority="63" w:unhideWhenUsed="0"/>
+    <w:lsdException w:name="Medium Shading 2" w:semiHidden="0" w:uiPriority="64" w:unhideWhenUsed="0"/>
+    <w:lsdException w:name="Medium List 1" w:semiHidden="0" w:uiPriority="65" w:unhideWhenUsed="0"/>
+    <w:lsdException w:name="Medium List 2" w:semiHidden="0" w:uiPriority="66" w:unhideWhenUsed="0"/>
+    <w:lsdException w:name="Medium Grid 1" w:semiHidden="0" w:uiPriority="67" w:unhideWhenUsed="0"/>
+    <w:lsdException w:name="Medium Grid 2" w:semiHidden="0" w:uiPriority="68" w:unhideWhenUsed="0"/>
+    <w:lsdException w:name="Medium Grid 3" w:semiHidden="0" w:uiPriority="69" w:unhideWhenUsed="0"/>
+    <w:lsdException w:name="Dark List" w:semiHidden="0" w:uiPriority="70" w:unhideWhenUsed="0"/>
+    <w:lsdException w:name="Colorful Shading" w:semiHidden="0" w:uiPriority="71" w:unhideWhenUsed="0"/>
+    <w:lsdException w:name="Colorful List" w:semiHidden="0" w:uiPriority="72" w:unhideWhenUsed="0"/>
+    <w:lsdException w:name="Colorful Grid" w:semiHidden="0" w:uiPriority="73" w:unhideWhenUsed="0"/>
+    <w:lsdException w:name="Light Shading Accent 1" w:semiHidden="0" w:uiPriority="60" w:unhideWhenUsed="0"/>
+    <w:lsdException w:name="Light List Accent 1" w:semiHidden="0" w:uiPriority="61" w:unhideWhenUsed="0"/>
+    <w:lsdException w:name="Light Grid Accent 1" w:semiHidden="0" w:uiPriority="62" w:unhideWhenUsed="0"/>
+    <w:lsdException w:name="Medium Shading 1 Accent 1" w:semiHidden="0" w:uiPriority="63" w:unhideWhenUsed="0"/>
+    <w:lsdException w:name="Medium Shading 2 Accent 1" w:semiHidden="0" w:uiPriority="64" w:unhideWhenUsed="0"/>
+    <w:lsdException w:name="Medium List 1 Accent 1" w:semiHidden="0" w:uiPriority="65" w:unhideWhenUsed="0"/>
+    <w:lsdException w:name="Revision" w:unhideWhenUsed="0"/>
+    <w:lsdException w:name="List Paragraph" w:semiHidden="0" w:uiPriority="34" w:unhideWhenUsed="0" w:qFormat="1"/>
+    <w:lsdException w:name="Quote" w:semiHidden="0" w:uiPriority="29" w:unhideWhenUsed="0" w:qFormat="1"/>
+    <w:lsdException w:name="Intense Quote" w:semiHidden="0" w:uiPriority="30" w:unhideWhenUsed="0" w:qFormat="1"/>
+    <w:lsdException w:name="Medium List 2 Accent 1" w:semiHidden="0" w:uiPriority="66" w:unhideWhenUsed="0"/>
+    <w:lsdException w:name="Medium Grid 1 Accent 1" w:semiHidden="0" w:uiPriority="67" w:unhideWhenUsed="0"/>
+    <w:lsdException w:name="Medium Grid 2 Accent 1" w:semiHidden="0" w:uiPriority="68" w:unhideWhenUsed="0"/>
+    <w:lsdException w:name="Medium Grid 3 Accent 1" w:semiHidden="0" w:uiPriority="69" w:unhideWhenUsed="0"/>
+    <w:lsdException w:name="Dark List Accent 1" w:semiHidden="0" w:uiPriority="70" w:unhideWhenUsed="0"/>
+    <w:lsdException w:name="Colorful Shading Accent 1" w:semiHidden="0" w:uiPriority="71" w:unhideWhenUsed="0"/>
+    <w:lsdException w:name="Colorful List Accent 1" w:semiHidden="0" w:uiPriority="72" w:unhideWhenUsed="0"/>
+    <w:lsdException w:name="Colorful Grid Accent 1" w:semiHidden="0" w:uiPriority="73" w:unhideWhenUsed="0"/>
+    <w:lsdException w:name="Light Shading Accent 2" w:semiHidden="0" w:uiPriority="60" w:unhideWhenUsed="0"/>
+    <w:lsdException w:name="Light List Accent 2" w:semiHidden="0" w:uiPriority="61" w:unhideWhenUsed="0"/>
+    <w:lsdException w:name="Light Grid Accent 2" w:semiHidden="0" w:uiPriority="62" w:unhideWhenUsed="0"/>
+    <w:lsdException w:name="Medium Shading 1 Accent 2" w:semiHidden="0" w:uiPriority="63" w:unhideWhenUsed="0"/>
+    <w:lsdException w:name="Medium Shading 2 Accent 2" w:semiHidden="0" w:uiPriority="64" w:unhideWhenUsed="0"/>
+    <w:lsdException w:name="Medium List 1 Accent 2" w:semiHidden="0" w:uiPriority="65" w:unhideWhenUsed="0"/>
+    <w:lsdException w:name="Medium List 2 Accent 2" w:semiHidden="0" w:uiPriority="66" w:unhideWhenUsed="0"/>
+    <w:lsdException w:name="Medium Grid 1 Accent 2" w:semiHidden="0" w:uiPriority="67" w:unhideWhenUsed="0"/>
+    <w:lsdException w:name="Medium Grid 2 Accent 2" w:semiHidden="0" w:uiPriority="68" w:unhideWhenUsed="0"/>
+    <w:lsdException w:name="Medium Grid 3 Accent 2" w:semiHidden="0" w:uiPriority="69" w:unhideWhenUsed="0"/>
+    <w:lsdException w:name="Dark List Accent 2" w:semiHidden="0" w:uiPriority="70" w:unhideWhenUsed="0"/>
+    <w:lsdException w:name="Colorful Shading Accent 2" w:semiHidden="0" w:uiPriority="71" w:unhideWhenUsed="0"/>
+    <w:lsdException w:name="Colorful List Accent 2" w:semiHidden="0" w:uiPriority="72" w:unhideWhenUsed="0"/>
+    <w:lsdException w:name="Colorful Grid Accent 2" w:semiHidden="0" w:uiPriority="73" w:unhideWhenUsed="0"/>
+    <w:lsdException w:name="Light Shading Accent 3" w:semiHidden="0" w:uiPriority="60" w:unhideWhenUsed="0"/>
+    <w:lsdException w:name="Light List Accent 3" w:semiHidden="0" w:uiPriority="61" w:unhideWhenUsed="0"/>
+    <w:lsdException w:name="Light Grid Accent 3" w:semiHidden="0" w:uiPriority="62" w:unhideWhenUsed="0"/>
+    <w:lsdException w:name="Medium Shading 1 Accent 3" w:semiHidden="0" w:uiPriority="63" w:unhideWhenUsed="0"/>
+    <w:lsdException w:name="Medium Shading 2 Accent 3" w:semiHidden="0" w:uiPriority="64" w:unhideWhenUsed="0"/>
+    <w:lsdException w:name="Medium List 1 Accent 3" w:semiHidden="0" w:uiPriority="65" w:unhideWhenUsed="0"/>
+    <w:lsdException w:name="Medium List 2 Accent 3" w:semiHidden="0" w:uiPriority="66" w:unhideWhenUsed="0"/>
+    <w:lsdException w:name="Medium Grid 1 Accent 3" w:semiHidden="0" w:uiPriority="67" w:unhideWhenUsed="0"/>
+    <w:lsdException w:name="Medium Grid 2 Accent 3" w:semiHidden="0" w:uiPriority="68" w:unhideWhenUsed="0"/>
+    <w:lsdException w:name="Medium Grid 3 Accent 3" w:semiHidden="0" w:uiPriority="69" w:unhideWhenUsed="0"/>
+    <w:lsdException w:name="Dark List Accent 3" w:semiHidden="0" w:uiPriority="70" w:unhideWhenUsed="0"/>
+    <w:lsdException w:name="Colorful Shading Accent 3" w:semiHidden="0" w:uiPriority="71" w:unhideWhenUsed="0"/>
+    <w:lsdException w:name="Colorful List Accent 3" w:semiHidden="0" w:uiPriority="72" w:unhideWhenUsed="0"/>
+    <w:lsdException w:name="Colorful Grid Accent 3" w:semiHidden="0" w:uiPriority="73" w:unhideWhenUsed="0"/>
+    <w:lsdException w:name="Light Shading Accent 4" w:semiHidden="0" w:uiPriority="60" w:unhideWhenUsed="0"/>
+    <w:lsdException w:name="Light List Accent 4" w:semiHidden="0" w:uiPriority="61" w:unhideWhenUsed="0"/>
+    <w:lsdException w:name="Light Grid Accent 4" w:semiHidden="0" w:uiPriority="62" w:unhideWhenUsed="0"/>
+    <w:lsdException w:name="Medium Shading 1 Accent 4" w:semiHidden="0" w:uiPriority="63" w:unhideWhenUsed="0"/>
+    <w:lsdException w:name="Medium Shading 2 Accent 4" w:semiHidden="0" w:uiPriority="64" w:unhideWhenUsed="0"/>
+    <w:lsdException w:name="Medium List 1 Accent 4" w:semiHidden="0" w:uiPriority="65" w:unhideWhenUsed="0"/>
+    <w:lsdException w:name="Medium List 2 Accent 4" w:semiHidden="0" w:uiPriority="66" w:unhideWhenUsed="0"/>
+    <w:lsdException w:name="Medium Grid 1 Accent 4" w:semiHidden="0" w:uiPriority="67" w:unhideWhenUsed="0"/>
+    <w:lsdException w:name="Medium Grid 2 Accent 4" w:semiHidden="0" w:uiPriority="68" w:unhideWhenUsed="0"/>
+    <w:lsdException w:name="Medium Grid 3 Accent 4" w:semiHidden="0" w:uiPriority="69" w:unhideWhenUsed="0"/>
+    <w:lsdException w:name="Dark List Accent 4" w:semiHidden="0" w:uiPriority="70" w:unhideWhenUsed="0"/>
+    <w:lsdException w:name="Colorful Shading Accent 4" w:semiHidden="0" w:uiPriority="71" w:unhideWhenUsed="0"/>
+    <w:lsdException w:name="Colorful List Accent 4" w:semiHidden="0" w:uiPriority="72" w:unhideWhenUsed="0"/>
+    <w:lsdException w:name="Colorful Grid Accent 4" w:semiHidden="0" w:uiPriority="73" w:unhideWhenUsed="0"/>
+    <w:lsdException w:name="Light Shading Accent 5" w:semiHidden="0" w:uiPriority="60" w:unhideWhenUsed="0"/>
+    <w:lsdException w:name="Light List Accent 5" w:semiHidden="0" w:uiPriority="61" w:unhideWhenUsed="0"/>
+    <w:lsdException w:name="Light Grid Accent 5" w:semiHidden="0" w:uiPriority="62" w:unhideWhenUsed="0"/>
+    <w:lsdException w:name="Medium Shading 1 Accent 5" w:semiHidden="0" w:uiPriority="63" w:unhideWhenUsed="0"/>
+    <w:lsdException w:name="Medium Shading 2 Accent 5" w:semiHidden="0" w:uiPriority="64" w:unhideWhenUsed="0"/>
+    <w:lsdException w:name="Medium List 1 Accent 5" w:semiHidden="0" w:uiPriority="65" w:unhideWhenUsed="0"/>
+    <w:lsdException w:name="Medium List 2 Accent 5" w:semiHidden="0" w:uiPriority="66" w:unhideWhenUsed="0"/>
+    <w:lsdException w:name="Medium Grid 1 Accent 5" w:semiHidden="0" w:uiPriority="67" w:unhideWhenUsed="0"/>
+    <w:lsdException w:name="Medium Grid 2 Accent 5" w:semiHidden="0" w:uiPriority="68" w:unhideWhenUsed="0"/>
+    <w:lsdException w:name="Medium Grid 3 Accent 5" w:semiHidden="0" w:uiPriority="69" w:unhideWhenUsed="0"/>
+    <w:lsdException w:name="Dark List Accent 5" w:semiHidden="0" w:uiPriority="70" w:unhideWhenUsed="0"/>
+    <w:lsdException w:name="Colorful Shading Accent 5" w:semiHidden="0" w:uiPriority="71" w:unhideWhenUsed="0"/>
+    <w:lsdException w:name="Colorful List Accent 5" w:semiHidden="0" w:uiPriority="72" w:unhideWhenUsed="0"/>
+    <w:lsdException w:name="Colorful Grid Accent 5" w:semiHidden="0" w:uiPriority="73" w:unhideWhenUsed="0"/>
+    <w:lsdException w:name="Light Shading Accent 6" w:semiHidden="0" w:uiPriority="60" w:unhideWhenUsed="0"/>
+    <w:lsdException w:name="Light List Accent 6" w:semiHidden="0" w:uiPriority="61" w:unhideWhenUsed="0"/>
+    <w:lsdException w:name="Light Grid Accent 6" w:semiHidden="0" w:uiPriority="62" w:unhideWhenUsed="0"/>
+    <w:lsdException w:name="Medium Shading 1 Accent 6" w:semiHidden="0" w:uiPriority="63" w:unhideWhenUsed="0"/>
+    <w:lsdException w:name="Medium Shading 2 Accent 6" w:semiHidden="0" w:uiPriority="64" w:unhideWhenUsed="0"/>
+    <w:lsdException w:name="Medium List 1 Accent 6" w:semiHidden="0" w:uiPriority="65" w:unhideWhenUsed="0"/>
+    <w:lsdException w:name="Medium List 2 Accent 6" w:semiHidden="0" w:uiPriority="66" w:unhideWhenUsed="0"/>
+    <w:lsdException w:name="Medium Grid 1 Accent 6" w:semiHidden="0" w:uiPriority="67" w:unhideWhenUsed="0"/>
+    <w:lsdException w:name="Medium Grid 2 Accent 6" w:semiHidden="0" w:uiPriority="68" w:unhideWhenUsed="0"/>
+    <w:lsdException w:name="Medium Grid 3 Accent 6" w:semiHidden="0" w:uiPriority="69" w:unhideWhenUsed="0"/>
+    <w:lsdException w:name="Dark List Accent 6" w:semiHidden="0" w:uiPriority="70" w:unhideWhenUsed="0"/>
+    <w:lsdException w:name="Colorful Shading Accent 6" w:semiHidden="0" w:uiPriority="71" w:unhideWhenUsed="0"/>
+    <w:lsdException w:name="Colorful List Accent 6" w:semiHidden="0" w:uiPriority="72" w:unhideWhenUsed="0"/>
+    <w:lsdException w:name="Colorful Grid Accent 6" w:semiHidden="0" w:uiPriority="73" w:unhideWhenUsed="0"/>
+    <w:lsdException w:name="Subtle Emphasis" w:semiHidden="0" w:uiPriority="19" w:unhideWhenUsed="0" w:qFormat="1"/>
+    <w:lsdException w:name="Intense Emphasis" w:semiHidden="0" w:uiPriority="21" w:unhideWhenUsed="0" w:qFormat="1"/>
+    <w:lsdException w:name="Subtle Reference" w:semiHidden="0" w:uiPriority="31" w:unhideWhenUsed="0" w:qFormat="1"/>
+    <w:lsdException w:name="Intense Reference" w:semiHidden="0" w:uiPriority="32" w:unhideWhenUsed="0" w:qFormat="1"/>
+    <w:lsdException w:name="Book Title" w:semiHidden="0" w:uiPriority="33" w:unhideWhenUsed="0" w:qFormat="1"/>
+    <w:lsdException w:name="Bibliography" w:uiPriority="37"/>
+    <w:lsdException w:name="TOC Heading" w:uiPriority="39" w:qFormat="1"/>
+  </w:latentStyles>
+  <w:style w:type="paragraph" w:default="1" w:styleId="Normale">
+    <w:name w:val="Normal"/>
+    <w:qFormat/>
   </w:style>
   <w:style w:type="character" w:default="1" w:styleId="Carpredefinitoparagrafo">
     <w:name w:val="Default Paragraph Font"/>

</xml_diff>